<commit_message>
Final Upload for first half
Completion of Final Paper for the first semester of this course, as well as uploading the most up-to-date dataset I have for testing
</commit_message>
<xml_diff>
--- a/Assignments/Final_Paper_First_Half.docx
+++ b/Assignments/Final_Paper_First_Half.docx
@@ -35,7 +35,7 @@
           <w:sz w:val="24"/>
           <w:szCs w:val="24"/>
         </w:rPr>
-        <w:t>Capstone Research Project Proposal</w:t>
+        <w:t>Capstone Research Project</w:t>
       </w:r>
     </w:p>
     <w:p>
@@ -808,7 +808,39 @@
           <w:sz w:val="24"/>
           <w:szCs w:val="24"/>
         </w:rPr>
-        <w:t xml:space="preserve">I will first test for race using subsets of names that are commonly classified as European-American, African-American, Asian-American, and Latin-American, and evaluating the cosine similarity of these subsets with both the group of Pleasant and Unpleasant words. I also evaluate individual generic terms, such as Latina/Latino, African, etc. with the same group of target words. I will then test for gender bias following a similar format, in which I will gather two sets of the most common names </w:t>
+        <w:t>I will first test for race using subsets of names that are commonly classified as European</w:t>
+      </w:r>
+      <w:r>
+        <w:rPr>
+          <w:rFonts w:ascii="Times New Roman" w:hAnsi="Times New Roman" w:cs="Times New Roman"/>
+          <w:sz w:val="24"/>
+          <w:szCs w:val="24"/>
+        </w:rPr>
+        <w:t>/English</w:t>
+      </w:r>
+      <w:r>
+        <w:rPr>
+          <w:rFonts w:ascii="Times New Roman" w:hAnsi="Times New Roman" w:cs="Times New Roman"/>
+          <w:sz w:val="24"/>
+          <w:szCs w:val="24"/>
+        </w:rPr>
+        <w:t xml:space="preserve">-American, African-American, </w:t>
+      </w:r>
+      <w:r>
+        <w:rPr>
+          <w:rFonts w:ascii="Times New Roman" w:hAnsi="Times New Roman" w:cs="Times New Roman"/>
+          <w:sz w:val="24"/>
+          <w:szCs w:val="24"/>
+        </w:rPr>
+        <w:t>Chinese</w:t>
+      </w:r>
+      <w:r>
+        <w:rPr>
+          <w:rFonts w:ascii="Times New Roman" w:hAnsi="Times New Roman" w:cs="Times New Roman"/>
+          <w:sz w:val="24"/>
+          <w:szCs w:val="24"/>
+        </w:rPr>
+        <w:t xml:space="preserve">-American, and Latin-American, and evaluating the cosine similarity of these subsets with both the group of Pleasant and Unpleasant words. I also evaluate individual generic terms, such as Latina/Latino, African, etc. with the same group of target words. I will then test for gender bias following a similar format, in which I will gather two sets of the most common names </w:t>
       </w:r>
       <w:r>
         <w:rPr>
@@ -832,7 +864,7 @@
           <w:sz w:val="24"/>
           <w:szCs w:val="24"/>
         </w:rPr>
-        <w:t xml:space="preserve">, and evaluate the cosine similarity between each set and the set of target words. With regards to gender bias, I will also evaluate the cosine similarity between these sets of names and two sets of job labels. These two sets of labels will consist of </w:t>
+        <w:t xml:space="preserve">, and evaluate the cosine similarity between each set and the set of target words. With regards to gender bias, I will also evaluate the cosine similarity between these sets of names and two sets of job labels. These two sets of labels </w:t>
       </w:r>
       <w:r>
         <w:rPr>
@@ -841,7 +873,7 @@
           <w:szCs w:val="24"/>
         </w:rPr>
         <w:lastRenderedPageBreak/>
-        <w:t xml:space="preserve">labels pertaining to STEM careers, such as engineer or data scientist, and non-STEM fields, such as journalist or teacher. </w:t>
+        <w:t xml:space="preserve">will consist of labels pertaining to STEM careers, such as engineer or data scientist, and non-STEM fields, such as journalist or teacher. </w:t>
       </w:r>
     </w:p>
     <w:p>
@@ -1046,17 +1078,7 @@
           <w:szCs w:val="24"/>
           <w14:ligatures w14:val="none"/>
         </w:rPr>
-        <w:t>-base-uncased-multilingual</w:t>
-      </w:r>
-      <w:r>
-        <w:rPr>
-          <w:rFonts w:ascii="Times New Roman" w:eastAsia="Times New Roman" w:hAnsi="Times New Roman" w:cs="Times New Roman"/>
-          <w:kern w:val="0"/>
-          <w:sz w:val="24"/>
-          <w:szCs w:val="24"/>
-          <w14:ligatures w14:val="none"/>
-        </w:rPr>
-        <w:t xml:space="preserve">, </w:t>
+        <w:t xml:space="preserve">-base-uncased-multilingual, </w:t>
       </w:r>
       <w:proofErr w:type="spellStart"/>
       <w:r>
@@ -1100,37 +1122,7 @@
           <w:szCs w:val="24"/>
           <w14:ligatures w14:val="none"/>
         </w:rPr>
-        <w:t>-base</w:t>
-      </w:r>
-      <w:r>
-        <w:rPr>
-          <w:rFonts w:ascii="Times New Roman" w:eastAsia="Times New Roman" w:hAnsi="Times New Roman" w:cs="Times New Roman"/>
-          <w:kern w:val="0"/>
-          <w:sz w:val="24"/>
-          <w:szCs w:val="24"/>
-          <w14:ligatures w14:val="none"/>
-        </w:rPr>
-        <w:t xml:space="preserve">, </w:t>
-      </w:r>
-      <w:r>
-        <w:rPr>
-          <w:rFonts w:ascii="Times New Roman" w:eastAsia="Times New Roman" w:hAnsi="Times New Roman" w:cs="Times New Roman"/>
-          <w:kern w:val="0"/>
-          <w:sz w:val="24"/>
-          <w:szCs w:val="24"/>
-          <w14:ligatures w14:val="none"/>
-        </w:rPr>
-        <w:t>ernie-2.0-base-en</w:t>
-      </w:r>
-      <w:r>
-        <w:rPr>
-          <w:rFonts w:ascii="Times New Roman" w:eastAsia="Times New Roman" w:hAnsi="Times New Roman" w:cs="Times New Roman"/>
-          <w:kern w:val="0"/>
-          <w:sz w:val="24"/>
-          <w:szCs w:val="24"/>
-          <w14:ligatures w14:val="none"/>
-        </w:rPr>
-        <w:t xml:space="preserve">, </w:t>
+        <w:t xml:space="preserve">-base, ernie-2.0-base-en, </w:t>
       </w:r>
       <w:proofErr w:type="spellStart"/>
       <w:r>
@@ -1152,17 +1144,7 @@
           <w:szCs w:val="24"/>
           <w14:ligatures w14:val="none"/>
         </w:rPr>
-        <w:t>-base-multilingual-cased</w:t>
-      </w:r>
-      <w:r>
-        <w:rPr>
-          <w:rFonts w:ascii="Times New Roman" w:eastAsia="Times New Roman" w:hAnsi="Times New Roman" w:cs="Times New Roman"/>
-          <w:kern w:val="0"/>
-          <w:sz w:val="24"/>
-          <w:szCs w:val="24"/>
-          <w14:ligatures w14:val="none"/>
-        </w:rPr>
-        <w:t xml:space="preserve">, </w:t>
+        <w:t xml:space="preserve">-base-multilingual-cased, </w:t>
       </w:r>
       <w:proofErr w:type="spellStart"/>
       <w:r>
@@ -1206,17 +1188,7 @@
           <w:szCs w:val="24"/>
           <w14:ligatures w14:val="none"/>
         </w:rPr>
-        <w:t>-r-multilingual</w:t>
-      </w:r>
-      <w:r>
-        <w:rPr>
-          <w:rFonts w:ascii="Times New Roman" w:eastAsia="Times New Roman" w:hAnsi="Times New Roman" w:cs="Times New Roman"/>
-          <w:kern w:val="0"/>
-          <w:sz w:val="24"/>
-          <w:szCs w:val="24"/>
-          <w14:ligatures w14:val="none"/>
-        </w:rPr>
-        <w:t xml:space="preserve">, </w:t>
+        <w:t xml:space="preserve">-r-multilingual, </w:t>
       </w:r>
       <w:proofErr w:type="spellStart"/>
       <w:r>
@@ -1238,59 +1210,18 @@
           <w:szCs w:val="24"/>
           <w14:ligatures w14:val="none"/>
         </w:rPr>
-        <w:t>-e</w:t>
-      </w:r>
-      <w:r>
-        <w:rPr>
-          <w:rFonts w:ascii="Times New Roman" w:eastAsia="Times New Roman" w:hAnsi="Times New Roman" w:cs="Times New Roman"/>
-          <w:kern w:val="0"/>
-          <w:sz w:val="24"/>
-          <w:szCs w:val="24"/>
-          <w14:ligatures w14:val="none"/>
-        </w:rPr>
-        <w:t xml:space="preserve">, </w:t>
-      </w:r>
-      <w:r>
-        <w:rPr>
-          <w:rFonts w:ascii="Times New Roman" w:eastAsia="Times New Roman" w:hAnsi="Times New Roman" w:cs="Times New Roman"/>
-          <w:kern w:val="0"/>
-          <w:sz w:val="24"/>
-          <w:szCs w:val="24"/>
-          <w14:ligatures w14:val="none"/>
-        </w:rPr>
-        <w:t>mDeBERTa-v3-base-mnli-xnli</w:t>
-      </w:r>
-      <w:r>
-        <w:rPr>
-          <w:rFonts w:ascii="Times New Roman" w:eastAsia="Times New Roman" w:hAnsi="Times New Roman" w:cs="Times New Roman"/>
-          <w:kern w:val="0"/>
-          <w:sz w:val="24"/>
-          <w:szCs w:val="24"/>
-          <w14:ligatures w14:val="none"/>
-        </w:rPr>
-        <w:t xml:space="preserve">, and </w:t>
-      </w:r>
-      <w:r>
-        <w:rPr>
-          <w:rFonts w:ascii="Times New Roman" w:eastAsia="Times New Roman" w:hAnsi="Times New Roman" w:cs="Times New Roman"/>
-          <w:color w:val="000000"/>
-          <w:kern w:val="0"/>
-          <w:sz w:val="24"/>
-          <w:szCs w:val="24"/>
-          <w14:ligatures w14:val="none"/>
-        </w:rPr>
-        <w:t>multilingual-MiniLMv2-L6-mnli-xnli</w:t>
-      </w:r>
-      <w:r>
-        <w:rPr>
-          <w:rFonts w:ascii="Times New Roman" w:eastAsia="Times New Roman" w:hAnsi="Times New Roman" w:cs="Times New Roman"/>
-          <w:color w:val="000000"/>
-          <w:kern w:val="0"/>
-          <w:sz w:val="24"/>
-          <w:szCs w:val="24"/>
-          <w14:ligatures w14:val="none"/>
-        </w:rPr>
-        <w:t xml:space="preserve">. </w:t>
+        <w:t xml:space="preserve">-e, mDeBERTa-v3-base-mnli-xnli, and </w:t>
+      </w:r>
+      <w:r>
+        <w:rPr>
+          <w:rFonts w:ascii="Times New Roman" w:eastAsia="Times New Roman" w:hAnsi="Times New Roman" w:cs="Times New Roman"/>
+          <w:color w:val="000000"/>
+          <w:kern w:val="0"/>
+          <w:sz w:val="24"/>
+          <w:szCs w:val="24"/>
+          <w14:ligatures w14:val="none"/>
+        </w:rPr>
+        <w:t xml:space="preserve">multilingual-MiniLMv2-L6-mnli-xnli. </w:t>
       </w:r>
     </w:p>
     <w:p>
@@ -1837,7 +1768,29 @@
           <w:szCs w:val="24"/>
           <w14:ligatures w14:val="none"/>
         </w:rPr>
-        <w:t xml:space="preserve">The final set of variables focuses on if a model was finetuned for some task(s), and the datasets that were used in the process of doing so. </w:t>
+        <w:t xml:space="preserve">The </w:t>
+      </w:r>
+      <w:r>
+        <w:rPr>
+          <w:rFonts w:ascii="Times New Roman" w:eastAsia="Times New Roman" w:hAnsi="Times New Roman" w:cs="Times New Roman"/>
+          <w:color w:val="000000"/>
+          <w:kern w:val="0"/>
+          <w:sz w:val="24"/>
+          <w:szCs w:val="24"/>
+          <w14:ligatures w14:val="none"/>
+        </w:rPr>
+        <w:t>next</w:t>
+      </w:r>
+      <w:r>
+        <w:rPr>
+          <w:rFonts w:ascii="Times New Roman" w:eastAsia="Times New Roman" w:hAnsi="Times New Roman" w:cs="Times New Roman"/>
+          <w:color w:val="000000"/>
+          <w:kern w:val="0"/>
+          <w:sz w:val="24"/>
+          <w:szCs w:val="24"/>
+          <w14:ligatures w14:val="none"/>
+        </w:rPr>
+        <w:t xml:space="preserve"> set of variables focuses on if a model was finetuned for some task(s), and the datasets that were used in the process of doing so. </w:t>
       </w:r>
       <w:r>
         <w:rPr>
@@ -1999,151 +1952,632 @@
       <w:pPr>
         <w:spacing w:after="0"/>
         <w:rPr>
-          <w:rFonts w:ascii="Times New Roman" w:hAnsi="Times New Roman" w:cs="Times New Roman"/>
-          <w:sz w:val="24"/>
-          <w:szCs w:val="24"/>
-        </w:rPr>
-      </w:pPr>
-    </w:p>
-    <w:p>
-      <w:pPr>
-        <w:spacing w:after="0"/>
-        <w:rPr>
-          <w:rFonts w:ascii="Times New Roman" w:hAnsi="Times New Roman" w:cs="Times New Roman"/>
-          <w:sz w:val="24"/>
-          <w:szCs w:val="24"/>
-        </w:rPr>
-      </w:pPr>
-    </w:p>
-    <w:p>
-      <w:pPr>
-        <w:spacing w:after="0"/>
-        <w:rPr>
-          <w:rFonts w:ascii="Times New Roman" w:hAnsi="Times New Roman" w:cs="Times New Roman"/>
-          <w:sz w:val="24"/>
-          <w:szCs w:val="24"/>
-        </w:rPr>
-      </w:pPr>
-    </w:p>
-    <w:p>
-      <w:pPr>
-        <w:spacing w:after="0"/>
-        <w:rPr>
-          <w:rFonts w:ascii="Times New Roman" w:hAnsi="Times New Roman" w:cs="Times New Roman"/>
-          <w:sz w:val="24"/>
-          <w:szCs w:val="24"/>
-        </w:rPr>
-      </w:pPr>
-    </w:p>
-    <w:p>
-      <w:pPr>
-        <w:spacing w:after="0"/>
-        <w:rPr>
-          <w:rFonts w:ascii="Times New Roman" w:hAnsi="Times New Roman" w:cs="Times New Roman"/>
-          <w:sz w:val="24"/>
-          <w:szCs w:val="24"/>
-        </w:rPr>
-      </w:pPr>
-    </w:p>
-    <w:p>
-      <w:pPr>
-        <w:spacing w:after="0"/>
-        <w:rPr>
-          <w:rFonts w:ascii="Times New Roman" w:hAnsi="Times New Roman" w:cs="Times New Roman"/>
-          <w:sz w:val="24"/>
-          <w:szCs w:val="24"/>
-        </w:rPr>
-      </w:pPr>
-    </w:p>
-    <w:p>
-      <w:pPr>
-        <w:spacing w:after="0"/>
-        <w:rPr>
-          <w:rFonts w:ascii="Times New Roman" w:hAnsi="Times New Roman" w:cs="Times New Roman"/>
-          <w:sz w:val="24"/>
-          <w:szCs w:val="24"/>
-        </w:rPr>
-      </w:pPr>
-    </w:p>
-    <w:p>
-      <w:pPr>
-        <w:spacing w:after="0"/>
-        <w:rPr>
-          <w:rFonts w:ascii="Times New Roman" w:hAnsi="Times New Roman" w:cs="Times New Roman"/>
-          <w:sz w:val="24"/>
-          <w:szCs w:val="24"/>
-        </w:rPr>
-      </w:pPr>
-    </w:p>
-    <w:p>
-      <w:pPr>
-        <w:spacing w:after="0"/>
-        <w:rPr>
-          <w:rFonts w:ascii="Times New Roman" w:hAnsi="Times New Roman" w:cs="Times New Roman"/>
-          <w:sz w:val="24"/>
-          <w:szCs w:val="24"/>
-        </w:rPr>
-      </w:pPr>
-    </w:p>
-    <w:p>
-      <w:pPr>
-        <w:spacing w:after="0"/>
-        <w:rPr>
-          <w:rFonts w:ascii="Times New Roman" w:hAnsi="Times New Roman" w:cs="Times New Roman"/>
-          <w:sz w:val="24"/>
-          <w:szCs w:val="24"/>
-        </w:rPr>
-      </w:pPr>
-    </w:p>
-    <w:p>
-      <w:pPr>
-        <w:spacing w:after="0"/>
-        <w:rPr>
-          <w:rFonts w:ascii="Times New Roman" w:hAnsi="Times New Roman" w:cs="Times New Roman"/>
-          <w:sz w:val="24"/>
-          <w:szCs w:val="24"/>
-        </w:rPr>
-      </w:pPr>
-    </w:p>
-    <w:p>
-      <w:pPr>
-        <w:spacing w:after="0"/>
-        <w:rPr>
-          <w:rFonts w:ascii="Times New Roman" w:hAnsi="Times New Roman" w:cs="Times New Roman"/>
-          <w:sz w:val="24"/>
-          <w:szCs w:val="24"/>
-        </w:rPr>
-      </w:pPr>
-    </w:p>
-    <w:p>
-      <w:pPr>
-        <w:spacing w:after="0"/>
-        <w:rPr>
-          <w:rFonts w:ascii="Times New Roman" w:hAnsi="Times New Roman" w:cs="Times New Roman"/>
-          <w:sz w:val="24"/>
-          <w:szCs w:val="24"/>
-        </w:rPr>
-      </w:pPr>
-    </w:p>
-    <w:p>
-      <w:pPr>
-        <w:spacing w:after="0"/>
-        <w:rPr>
-          <w:rFonts w:ascii="Times New Roman" w:hAnsi="Times New Roman" w:cs="Times New Roman"/>
-          <w:sz w:val="24"/>
-          <w:szCs w:val="24"/>
-        </w:rPr>
-      </w:pPr>
-    </w:p>
-    <w:p>
-      <w:pPr>
-        <w:spacing w:after="0"/>
-        <w:rPr>
-          <w:rFonts w:ascii="Times New Roman" w:hAnsi="Times New Roman" w:cs="Times New Roman"/>
-          <w:sz w:val="24"/>
-          <w:szCs w:val="24"/>
-        </w:rPr>
-      </w:pPr>
+          <w:rFonts w:ascii="Times New Roman" w:eastAsia="Times New Roman" w:hAnsi="Times New Roman" w:cs="Times New Roman"/>
+          <w:color w:val="000000"/>
+          <w:kern w:val="0"/>
+          <w:sz w:val="24"/>
+          <w:szCs w:val="24"/>
+          <w14:ligatures w14:val="none"/>
+        </w:rPr>
+      </w:pPr>
+      <w:r>
+        <w:rPr>
+          <w:rFonts w:ascii="Times New Roman" w:eastAsia="Times New Roman" w:hAnsi="Times New Roman" w:cs="Times New Roman"/>
+          <w:color w:val="000000"/>
+          <w:kern w:val="0"/>
+          <w:sz w:val="24"/>
+          <w:szCs w:val="24"/>
+          <w14:ligatures w14:val="none"/>
+        </w:rPr>
+        <w:t xml:space="preserve">Finally, the last section of variables focuses on the structure of each model. The first two columns indicate if the model is either an encoder or a decoder model, or both. For a model to be an encoder, it must take in an input, in this case, strings of text, and maps the data into a </w:t>
+      </w:r>
+      <w:r>
+        <w:rPr>
+          <w:rFonts w:ascii="Times New Roman" w:eastAsia="Times New Roman" w:hAnsi="Times New Roman" w:cs="Times New Roman"/>
+          <w:color w:val="000000"/>
+          <w:kern w:val="0"/>
+          <w:sz w:val="24"/>
+          <w:szCs w:val="24"/>
+          <w14:ligatures w14:val="none"/>
+        </w:rPr>
+        <w:t xml:space="preserve">more compact representation that focuses on the specific patterns and features of this input data. On the other hand, a decoder model takes this compact representation of the data and turns it back into the original form of the data. </w:t>
+      </w:r>
+      <w:r>
+        <w:rPr>
+          <w:rFonts w:ascii="Times New Roman" w:eastAsia="Times New Roman" w:hAnsi="Times New Roman" w:cs="Times New Roman"/>
+          <w:color w:val="000000"/>
+          <w:kern w:val="0"/>
+          <w:sz w:val="24"/>
+          <w:szCs w:val="24"/>
+          <w14:ligatures w14:val="none"/>
+        </w:rPr>
+        <w:t xml:space="preserve">In the case of these 12 models, only 1 is capable of being considered both an encoder and a decoder model, that being the </w:t>
+      </w:r>
+      <w:proofErr w:type="spellStart"/>
+      <w:r>
+        <w:rPr>
+          <w:rFonts w:ascii="Times New Roman" w:eastAsia="Times New Roman" w:hAnsi="Times New Roman" w:cs="Times New Roman"/>
+          <w:color w:val="000000"/>
+          <w:kern w:val="0"/>
+          <w:sz w:val="24"/>
+          <w:szCs w:val="24"/>
+          <w14:ligatures w14:val="none"/>
+        </w:rPr>
+        <w:t>mDeBERTA</w:t>
+      </w:r>
+      <w:proofErr w:type="spellEnd"/>
+      <w:r>
+        <w:rPr>
+          <w:rFonts w:ascii="Times New Roman" w:eastAsia="Times New Roman" w:hAnsi="Times New Roman" w:cs="Times New Roman"/>
+          <w:color w:val="000000"/>
+          <w:kern w:val="0"/>
+          <w:sz w:val="24"/>
+          <w:szCs w:val="24"/>
+          <w14:ligatures w14:val="none"/>
+        </w:rPr>
+        <w:t xml:space="preserve"> v3 model that was finetuned on the XNLI and MNLI datasets. The rest of these models are all considered to be encoder models. The final two variables, named </w:t>
+      </w:r>
+      <w:proofErr w:type="spellStart"/>
+      <w:r>
+        <w:rPr>
+          <w:rFonts w:ascii="Times New Roman" w:eastAsia="Times New Roman" w:hAnsi="Times New Roman" w:cs="Times New Roman"/>
+          <w:color w:val="000000"/>
+          <w:kern w:val="0"/>
+          <w:sz w:val="24"/>
+          <w:szCs w:val="24"/>
+          <w14:ligatures w14:val="none"/>
+        </w:rPr>
+        <w:t>Attention_Heads</w:t>
+      </w:r>
+      <w:proofErr w:type="spellEnd"/>
+      <w:r>
+        <w:rPr>
+          <w:rFonts w:ascii="Times New Roman" w:eastAsia="Times New Roman" w:hAnsi="Times New Roman" w:cs="Times New Roman"/>
+          <w:color w:val="000000"/>
+          <w:kern w:val="0"/>
+          <w:sz w:val="24"/>
+          <w:szCs w:val="24"/>
+          <w14:ligatures w14:val="none"/>
+        </w:rPr>
+        <w:t xml:space="preserve"> and Layers, describe how many attention heads each neural network has, as well as the number of layers each network has. The number of attention heads reflects ow many different mechanisms that capture different aspects of the input data in the model, and discern the patterns present in the data. </w:t>
+      </w:r>
+      <w:r>
+        <w:rPr>
+          <w:rFonts w:ascii="Times New Roman" w:eastAsia="Times New Roman" w:hAnsi="Times New Roman" w:cs="Times New Roman"/>
+          <w:color w:val="000000"/>
+          <w:kern w:val="0"/>
+          <w:sz w:val="24"/>
+          <w:szCs w:val="24"/>
+          <w14:ligatures w14:val="none"/>
+        </w:rPr>
+        <w:t xml:space="preserve">As for the layers in a model, each layer focuses on a specific operation performed on the data, and produces an output that is passed down to the next layer. </w:t>
+      </w:r>
+    </w:p>
+    <w:p>
+      <w:pPr>
+        <w:spacing w:after="0"/>
+        <w:rPr>
+          <w:rFonts w:ascii="Times New Roman" w:eastAsia="Times New Roman" w:hAnsi="Times New Roman" w:cs="Times New Roman"/>
+          <w:color w:val="000000"/>
+          <w:kern w:val="0"/>
+          <w:sz w:val="24"/>
+          <w:szCs w:val="24"/>
+          <w14:ligatures w14:val="none"/>
+        </w:rPr>
+      </w:pPr>
+    </w:p>
+    <w:p>
+      <w:pPr>
+        <w:spacing w:after="0"/>
+        <w:rPr>
+          <w:rFonts w:ascii="Times New Roman" w:hAnsi="Times New Roman" w:cs="Times New Roman"/>
+          <w:sz w:val="24"/>
+          <w:szCs w:val="24"/>
+        </w:rPr>
+      </w:pPr>
+      <w:r>
+        <w:rPr>
+          <w:rFonts w:ascii="Times New Roman" w:hAnsi="Times New Roman" w:cs="Times New Roman"/>
+          <w:sz w:val="24"/>
+          <w:szCs w:val="24"/>
+        </w:rPr>
+        <w:t>Moving forward, the focus of this project will be on testing each model for cosine similarity. As discussed, there will be 3 separate tests performed on each model. T</w:t>
+      </w:r>
+      <w:r>
+        <w:rPr>
+          <w:rFonts w:ascii="Times New Roman" w:hAnsi="Times New Roman" w:cs="Times New Roman"/>
+          <w:sz w:val="24"/>
+          <w:szCs w:val="24"/>
+        </w:rPr>
+        <w:t>he first of these tests will focus on testing for cosine similarity between 20 of the most popular baby names, according to Names.org, of both African American</w:t>
+      </w:r>
+      <w:r>
+        <w:rPr>
+          <w:rFonts w:ascii="Times New Roman" w:hAnsi="Times New Roman" w:cs="Times New Roman"/>
+          <w:sz w:val="24"/>
+          <w:szCs w:val="24"/>
+        </w:rPr>
+        <w:t>, Latin American, Asian American</w:t>
+      </w:r>
+      <w:r>
+        <w:rPr>
+          <w:rFonts w:ascii="Times New Roman" w:hAnsi="Times New Roman" w:cs="Times New Roman"/>
+          <w:sz w:val="24"/>
+          <w:szCs w:val="24"/>
+        </w:rPr>
+        <w:t xml:space="preserve"> and European</w:t>
+      </w:r>
+      <w:r>
+        <w:rPr>
+          <w:rFonts w:ascii="Times New Roman" w:hAnsi="Times New Roman" w:cs="Times New Roman"/>
+          <w:sz w:val="24"/>
+          <w:szCs w:val="24"/>
+        </w:rPr>
+        <w:t>/English</w:t>
+      </w:r>
+      <w:r>
+        <w:rPr>
+          <w:rFonts w:ascii="Times New Roman" w:hAnsi="Times New Roman" w:cs="Times New Roman"/>
+          <w:sz w:val="24"/>
+          <w:szCs w:val="24"/>
+        </w:rPr>
+        <w:t xml:space="preserve"> American origin against two lists of </w:t>
+      </w:r>
+      <w:r>
+        <w:rPr>
+          <w:rFonts w:ascii="Times New Roman" w:hAnsi="Times New Roman" w:cs="Times New Roman"/>
+          <w:sz w:val="24"/>
+          <w:szCs w:val="24"/>
+        </w:rPr>
+        <w:t>words similar to</w:t>
+      </w:r>
+      <w:r>
+        <w:rPr>
+          <w:rFonts w:ascii="Times New Roman" w:hAnsi="Times New Roman" w:cs="Times New Roman"/>
+          <w:sz w:val="24"/>
+          <w:szCs w:val="24"/>
+        </w:rPr>
+        <w:t xml:space="preserve"> Pleasant and Unpleasant. These cosine similarity values will be used to determine the amount of underlying racial biases each of these models may hold. The list of African American baby names will consist of the 10 most popular male names (Reginald, Kameron, </w:t>
+      </w:r>
+      <w:r>
+        <w:rPr>
+          <w:rFonts w:ascii="Times New Roman" w:hAnsi="Times New Roman" w:cs="Times New Roman"/>
+          <w:sz w:val="24"/>
+          <w:szCs w:val="24"/>
+        </w:rPr>
+        <w:t xml:space="preserve">Kendrick, Javon, Tyrell, Jamar, Camron, Tyree, Jamari, and Reggie) and the 10 most popular female names (Jada, Latoya, Jayla, Tamika, </w:t>
+      </w:r>
+      <w:proofErr w:type="spellStart"/>
+      <w:r>
+        <w:rPr>
+          <w:rFonts w:ascii="Times New Roman" w:hAnsi="Times New Roman" w:cs="Times New Roman"/>
+          <w:sz w:val="24"/>
+          <w:szCs w:val="24"/>
+        </w:rPr>
+        <w:t>Latoyna</w:t>
+      </w:r>
+      <w:proofErr w:type="spellEnd"/>
+      <w:r>
+        <w:rPr>
+          <w:rFonts w:ascii="Times New Roman" w:hAnsi="Times New Roman" w:cs="Times New Roman"/>
+          <w:sz w:val="24"/>
+          <w:szCs w:val="24"/>
+        </w:rPr>
+        <w:t xml:space="preserve">, Journey, Tameka, Journee, Lawanda, and Janiya). Similarly, each list will follow a similar structure as the </w:t>
+      </w:r>
+      <w:r>
+        <w:rPr>
+          <w:rFonts w:ascii="Times New Roman" w:hAnsi="Times New Roman" w:cs="Times New Roman"/>
+          <w:sz w:val="24"/>
+          <w:szCs w:val="24"/>
+        </w:rPr>
+        <w:lastRenderedPageBreak/>
+        <w:t>African American list. The list of European</w:t>
+      </w:r>
+      <w:r>
+        <w:rPr>
+          <w:rFonts w:ascii="Times New Roman" w:hAnsi="Times New Roman" w:cs="Times New Roman"/>
+          <w:sz w:val="24"/>
+          <w:szCs w:val="24"/>
+        </w:rPr>
+        <w:t xml:space="preserve">/English American names </w:t>
+      </w:r>
+      <w:r>
+        <w:rPr>
+          <w:rFonts w:ascii="Times New Roman" w:hAnsi="Times New Roman" w:cs="Times New Roman"/>
+          <w:sz w:val="24"/>
+          <w:szCs w:val="24"/>
+        </w:rPr>
+        <w:t xml:space="preserve">is as follows: James, John, Robert, Michael, William, David, Joseph, Richard, Charles, and Thomas for the males, and Mary, Elizabeth, Patricia, Jennifer, Linda, Barbara, Margaret, Susan, Sarah, and Jessica for the females. For the list of Latin American names, the 10 most popular male names are Paul, Vincent, Victor, Adrian, Marcus, Leo, Miles, Roman, Sergio, and Felix, with the 10 most popular female names being Patricia, Laura, Amanda, Victoria, Julia, Gloria, </w:t>
+      </w:r>
+      <w:r>
+        <w:rPr>
+          <w:rFonts w:ascii="Times New Roman" w:hAnsi="Times New Roman" w:cs="Times New Roman"/>
+          <w:sz w:val="24"/>
+          <w:szCs w:val="24"/>
+        </w:rPr>
+        <w:t xml:space="preserve">Diana, Clara, Paula, and Norma. Finally, the list of the most popular Chinese American names is as follows: Lian, Shan, Lew, Long, Quan, Jun, Tou, </w:t>
+      </w:r>
+      <w:proofErr w:type="spellStart"/>
+      <w:r>
+        <w:rPr>
+          <w:rFonts w:ascii="Times New Roman" w:hAnsi="Times New Roman" w:cs="Times New Roman"/>
+          <w:sz w:val="24"/>
+          <w:szCs w:val="24"/>
+        </w:rPr>
+        <w:t>Jin</w:t>
+      </w:r>
+      <w:proofErr w:type="spellEnd"/>
+      <w:r>
+        <w:rPr>
+          <w:rFonts w:ascii="Times New Roman" w:hAnsi="Times New Roman" w:cs="Times New Roman"/>
+          <w:sz w:val="24"/>
+          <w:szCs w:val="24"/>
+        </w:rPr>
+        <w:t xml:space="preserve">, Cai, and Chan for the males, and Lue, China, Lu, </w:t>
+      </w:r>
+      <w:proofErr w:type="spellStart"/>
+      <w:r>
+        <w:rPr>
+          <w:rFonts w:ascii="Times New Roman" w:hAnsi="Times New Roman" w:cs="Times New Roman"/>
+          <w:sz w:val="24"/>
+          <w:szCs w:val="24"/>
+        </w:rPr>
+        <w:t>Maylee</w:t>
+      </w:r>
+      <w:proofErr w:type="spellEnd"/>
+      <w:r>
+        <w:rPr>
+          <w:rFonts w:ascii="Times New Roman" w:hAnsi="Times New Roman" w:cs="Times New Roman"/>
+          <w:sz w:val="24"/>
+          <w:szCs w:val="24"/>
+        </w:rPr>
+        <w:t xml:space="preserve">, Tennie, Maylin, Chynna, Jia, Mei, and </w:t>
+      </w:r>
+      <w:proofErr w:type="spellStart"/>
+      <w:r>
+        <w:rPr>
+          <w:rFonts w:ascii="Times New Roman" w:hAnsi="Times New Roman" w:cs="Times New Roman"/>
+          <w:sz w:val="24"/>
+          <w:szCs w:val="24"/>
+        </w:rPr>
+        <w:t>Tylee</w:t>
+      </w:r>
+      <w:proofErr w:type="spellEnd"/>
+      <w:r>
+        <w:rPr>
+          <w:rFonts w:ascii="Times New Roman" w:hAnsi="Times New Roman" w:cs="Times New Roman"/>
+          <w:sz w:val="24"/>
+          <w:szCs w:val="24"/>
+        </w:rPr>
+        <w:t xml:space="preserve"> for the females. </w:t>
+      </w:r>
+      <w:r>
+        <w:rPr>
+          <w:rFonts w:ascii="Times New Roman" w:hAnsi="Times New Roman" w:cs="Times New Roman"/>
+          <w:sz w:val="24"/>
+          <w:szCs w:val="24"/>
+        </w:rPr>
+        <w:t xml:space="preserve">For each of these lists, the names are in order of their popularity, with the first name being the most popular and the last </w:t>
+      </w:r>
+      <w:proofErr w:type="spellStart"/>
+      <w:r>
+        <w:rPr>
+          <w:rFonts w:ascii="Times New Roman" w:hAnsi="Times New Roman" w:cs="Times New Roman"/>
+          <w:sz w:val="24"/>
+          <w:szCs w:val="24"/>
+        </w:rPr>
+        <w:t>beign</w:t>
+      </w:r>
+      <w:proofErr w:type="spellEnd"/>
+      <w:r>
+        <w:rPr>
+          <w:rFonts w:ascii="Times New Roman" w:hAnsi="Times New Roman" w:cs="Times New Roman"/>
+          <w:sz w:val="24"/>
+          <w:szCs w:val="24"/>
+        </w:rPr>
+        <w:t xml:space="preserve"> the 10</w:t>
+      </w:r>
+      <w:r>
+        <w:rPr>
+          <w:rFonts w:ascii="Times New Roman" w:hAnsi="Times New Roman" w:cs="Times New Roman"/>
+          <w:sz w:val="24"/>
+          <w:szCs w:val="24"/>
+          <w:vertAlign w:val="superscript"/>
+        </w:rPr>
+        <w:t>th</w:t>
+      </w:r>
+      <w:r>
+        <w:rPr>
+          <w:rFonts w:ascii="Times New Roman" w:hAnsi="Times New Roman" w:cs="Times New Roman"/>
+          <w:sz w:val="24"/>
+          <w:szCs w:val="24"/>
+        </w:rPr>
+        <w:t xml:space="preserve"> most popular name. </w:t>
+      </w:r>
+      <w:r>
+        <w:rPr>
+          <w:rFonts w:ascii="Times New Roman" w:hAnsi="Times New Roman" w:cs="Times New Roman"/>
+          <w:sz w:val="24"/>
+          <w:szCs w:val="24"/>
+        </w:rPr>
+        <w:t xml:space="preserve">As for the lists of words similar to Pleasant and Unpleasant these names will be compared too, the lists were chosen on a more subjective approach. I’ve chosen 10 words for each category that I believe will give both a broad range of results as well as covering a variety of different characteristics. It is also important to note these lists will also be used in the second round of testing I will complete for each of these models involving gender biases. The list of “pleasant” words I’ve chose are Happy, Agreeable, Polite, Civil, Charming, Gracious, Gentle, Approachable, Love, and Cool. As for the “unpleasant” words, I’ve chosen to include the words Rude, Lazy, Disagreeable, Lousy, Sad, Hate, Violent, Bitter, Harsh, and </w:t>
+      </w:r>
+      <w:r>
+        <w:rPr>
+          <w:rFonts w:ascii="Times New Roman" w:hAnsi="Times New Roman" w:cs="Times New Roman"/>
+          <w:sz w:val="24"/>
+          <w:szCs w:val="24"/>
+        </w:rPr>
+        <w:t xml:space="preserve">Angry. Though I do believe both lists will be sufficient in testing, there is still room for improvement/finetuning everything before I begin my testing this fall. </w:t>
+      </w:r>
+    </w:p>
+    <w:p>
+      <w:pPr>
+        <w:spacing w:after="0"/>
+        <w:rPr>
+          <w:rFonts w:ascii="Times New Roman" w:hAnsi="Times New Roman" w:cs="Times New Roman"/>
+          <w:sz w:val="24"/>
+          <w:szCs w:val="24"/>
+        </w:rPr>
+      </w:pPr>
+    </w:p>
+    <w:p>
+      <w:pPr>
+        <w:spacing w:after="0"/>
+        <w:rPr>
+          <w:rFonts w:ascii="Times New Roman" w:hAnsi="Times New Roman" w:cs="Times New Roman"/>
+          <w:sz w:val="24"/>
+          <w:szCs w:val="24"/>
+        </w:rPr>
+      </w:pPr>
+      <w:r>
+        <w:rPr>
+          <w:rFonts w:ascii="Times New Roman" w:hAnsi="Times New Roman" w:cs="Times New Roman"/>
+          <w:sz w:val="24"/>
+          <w:szCs w:val="24"/>
+        </w:rPr>
+        <w:t xml:space="preserve">When moving to the second and third rounds of testing, the focus of these tests will be on the potential gender biases within these models. </w:t>
+      </w:r>
+      <w:r>
+        <w:rPr>
+          <w:rFonts w:ascii="Times New Roman" w:hAnsi="Times New Roman" w:cs="Times New Roman"/>
+          <w:sz w:val="24"/>
+          <w:szCs w:val="24"/>
+        </w:rPr>
+        <w:t xml:space="preserve">The list of male and female names used in these two rounds of testing will be the top 20 male and female baby names in the US according to Names.org. To note, for both of these lists of names, as well as the previously discussed lists of names, these baby names are the most popular names in the US from 1880 to the present. The list of male names I will use in these tests will be: James, John, Robert, Michael, William, David, </w:t>
+      </w:r>
+      <w:r>
+        <w:rPr>
+          <w:rFonts w:ascii="Times New Roman" w:hAnsi="Times New Roman" w:cs="Times New Roman"/>
+          <w:sz w:val="24"/>
+          <w:szCs w:val="24"/>
+        </w:rPr>
+        <w:t xml:space="preserve">Joseph, Richard, Charles, Thomas, Christopher, Daniel, Matthew, George, Anthony, Donald, Paul, Mark, Andrew, and Edward. As for the list of female names I will use, they are: Mary, Elizabeth, Patricia, Jennifer, Linda, Barbara, Margaret, Susan, Dorothy, Sarah, Jessica, Helen, Nancy, Betty, Karen, Lisa, Anna, Sandra, Emily, and Ashley. </w:t>
+      </w:r>
+      <w:r>
+        <w:rPr>
+          <w:rFonts w:ascii="Times New Roman" w:hAnsi="Times New Roman" w:cs="Times New Roman"/>
+          <w:sz w:val="24"/>
+          <w:szCs w:val="24"/>
+        </w:rPr>
+        <w:t xml:space="preserve">The first of these two tests for cosine similarity will follow almost the exact same format as the test for racial bias, in that </w:t>
+      </w:r>
+      <w:r>
+        <w:rPr>
+          <w:rFonts w:ascii="Times New Roman" w:hAnsi="Times New Roman" w:cs="Times New Roman"/>
+          <w:sz w:val="24"/>
+          <w:szCs w:val="24"/>
+        </w:rPr>
+        <w:t>this</w:t>
+      </w:r>
+      <w:r>
+        <w:rPr>
+          <w:rFonts w:ascii="Times New Roman" w:hAnsi="Times New Roman" w:cs="Times New Roman"/>
+          <w:sz w:val="24"/>
+          <w:szCs w:val="24"/>
+        </w:rPr>
+        <w:t xml:space="preserve"> group of commonly male and female names will be compared with the same list of “pleasant” and “unpleasant” words</w:t>
+      </w:r>
+      <w:r>
+        <w:rPr>
+          <w:rFonts w:ascii="Times New Roman" w:hAnsi="Times New Roman" w:cs="Times New Roman"/>
+          <w:sz w:val="24"/>
+          <w:szCs w:val="24"/>
+        </w:rPr>
+        <w:t xml:space="preserve"> that I’ve outlined previously.</w:t>
+      </w:r>
+    </w:p>
+    <w:p>
+      <w:pPr>
+        <w:spacing w:after="0"/>
+        <w:rPr>
+          <w:rFonts w:ascii="Times New Roman" w:hAnsi="Times New Roman" w:cs="Times New Roman"/>
+          <w:sz w:val="24"/>
+          <w:szCs w:val="24"/>
+        </w:rPr>
+      </w:pPr>
+    </w:p>
+    <w:p>
+      <w:pPr>
+        <w:spacing w:after="0"/>
+        <w:rPr>
+          <w:rFonts w:ascii="Times New Roman" w:hAnsi="Times New Roman" w:cs="Times New Roman"/>
+          <w:sz w:val="24"/>
+          <w:szCs w:val="24"/>
+        </w:rPr>
+      </w:pPr>
+      <w:r>
+        <w:rPr>
+          <w:rFonts w:ascii="Times New Roman" w:hAnsi="Times New Roman" w:cs="Times New Roman"/>
+          <w:sz w:val="24"/>
+          <w:szCs w:val="24"/>
+        </w:rPr>
+        <w:t xml:space="preserve">However, the second test for gender bias will follow a slightly different design, in that rather than comparing the cosine similarity between the two groups of names and the groups of pleasant and unpleasant words, this test will compare each group of names to two sets of professions, namely those that are STEM-related careers and those that are not. </w:t>
+      </w:r>
+      <w:r>
+        <w:rPr>
+          <w:rFonts w:ascii="Times New Roman" w:hAnsi="Times New Roman" w:cs="Times New Roman"/>
+          <w:sz w:val="24"/>
+          <w:szCs w:val="24"/>
+        </w:rPr>
+        <w:t xml:space="preserve">The reason for this specific test is to not only determine the potential biases held by these models of the characteristics of men and women, but also to test the biases these models may possess regarding what roles men and women have in the workforce. There has been a strong emphasis in recent years on improving gender relations in the STEM fields and reform to help these fields become more inclusive, </w:t>
+      </w:r>
+      <w:r>
+        <w:rPr>
+          <w:rFonts w:ascii="Times New Roman" w:hAnsi="Times New Roman" w:cs="Times New Roman"/>
+          <w:sz w:val="24"/>
+          <w:szCs w:val="24"/>
+        </w:rPr>
+        <w:lastRenderedPageBreak/>
+        <w:t xml:space="preserve">however certain training data that these models are trained on are full of older material from times where it was uncommon for women to work in these professions. It is also important to note that the training and/or finetuning data for the multilingual models possess texts from a variety of different cultures and languages, where it may be more commonplace that women are not to be working in specific fields (let alone at all), as these cultures and their teachings put the focus on the men to earn for the family and for women to take care of the home. To test for these potential biases, we need to first identify the STEM and non-STEM careers we will use to compare with the lists of male and female names. </w:t>
+      </w:r>
+      <w:r>
+        <w:rPr>
+          <w:rFonts w:ascii="Times New Roman" w:hAnsi="Times New Roman" w:cs="Times New Roman"/>
+          <w:sz w:val="24"/>
+          <w:szCs w:val="24"/>
+        </w:rPr>
+        <w:t xml:space="preserve">For </w:t>
+      </w:r>
+      <w:r>
+        <w:rPr>
+          <w:rFonts w:ascii="Times New Roman" w:hAnsi="Times New Roman" w:cs="Times New Roman"/>
+          <w:sz w:val="24"/>
+          <w:szCs w:val="24"/>
+        </w:rPr>
+        <w:t xml:space="preserve">STEM careers, the list will consist of 10 of the best jobs in the field according to US News’s best jobs in STEM in 2023: Software Developer, Nurse Practitioner, Health Services Manager, Physicians Assistant, Security Analyst, IT Manager, Web Developer, Dentist, Orthodontist, and Computer Systems Analyst. For the list of non-STEM careers, the list of 10 professions is selected from Indeed’s list of best paying non-STEM careers: Artist, Marketing Manager, Social Worker, Attorney, Journalist, Musician, Teacher, </w:t>
+      </w:r>
+      <w:r>
+        <w:rPr>
+          <w:rFonts w:ascii="Times New Roman" w:hAnsi="Times New Roman" w:cs="Times New Roman"/>
+          <w:sz w:val="24"/>
+          <w:szCs w:val="24"/>
+        </w:rPr>
+        <w:t xml:space="preserve">Media Manager, Graphic Designer, and Judge. The reason that the list of non-STEM professions was selected through a more subjective process is that there is an extremely wide range of professions that are not in the STEM fields, and as such are much more difficult to narrow down into a list of the 10 most popular jobs. As such, I chose what I believe to be the most diverse and appropriate professions to include in the list. </w:t>
+      </w:r>
+    </w:p>
+    <w:p>
+      <w:pPr>
+        <w:spacing w:after="0"/>
+        <w:rPr>
+          <w:rFonts w:ascii="Times New Roman" w:hAnsi="Times New Roman" w:cs="Times New Roman"/>
+          <w:sz w:val="24"/>
+          <w:szCs w:val="24"/>
+        </w:rPr>
+      </w:pPr>
+    </w:p>
+    <w:p>
+      <w:pPr>
+        <w:spacing w:after="0"/>
+        <w:rPr>
+          <w:rFonts w:ascii="Times New Roman" w:hAnsi="Times New Roman" w:cs="Times New Roman"/>
+          <w:sz w:val="24"/>
+          <w:szCs w:val="24"/>
+        </w:rPr>
+      </w:pPr>
+      <w:r>
+        <w:rPr>
+          <w:rFonts w:ascii="Times New Roman" w:hAnsi="Times New Roman" w:cs="Times New Roman"/>
+          <w:sz w:val="24"/>
+          <w:szCs w:val="24"/>
+        </w:rPr>
+        <w:t xml:space="preserve">Lastly, there are a few key things I would like to focus on as I move towards the testing phase outside of setting up my tests for cosine similarity. First and foremost, my goal before I begin any testing whatsoever is to collect more models to test. I’ve primarily put a focus on organizing my dataset and building the plan for how my testing will be done. Due to this however, the number of models I’ve collected so far is not </w:t>
+      </w:r>
+      <w:r>
+        <w:rPr>
+          <w:rFonts w:ascii="Times New Roman" w:hAnsi="Times New Roman" w:cs="Times New Roman"/>
+          <w:sz w:val="24"/>
+          <w:szCs w:val="24"/>
+        </w:rPr>
+        <w:t>sufficient</w:t>
+      </w:r>
+      <w:r>
+        <w:rPr>
+          <w:rFonts w:ascii="Times New Roman" w:hAnsi="Times New Roman" w:cs="Times New Roman"/>
+          <w:sz w:val="24"/>
+          <w:szCs w:val="24"/>
+        </w:rPr>
+        <w:t xml:space="preserve"> for me to begin my testing right away. Specifically, in my brainstorming for what I would like to test in this project, I’m looking towards collecting primarily more multilingual variants of BERT models, as I believe the number I have at this moment is not </w:t>
+      </w:r>
+      <w:r>
+        <w:rPr>
+          <w:rFonts w:ascii="Times New Roman" w:hAnsi="Times New Roman" w:cs="Times New Roman"/>
+          <w:sz w:val="24"/>
+          <w:szCs w:val="24"/>
+        </w:rPr>
+        <w:t>sufficient</w:t>
+      </w:r>
+      <w:r>
+        <w:rPr>
+          <w:rFonts w:ascii="Times New Roman" w:hAnsi="Times New Roman" w:cs="Times New Roman"/>
+          <w:sz w:val="24"/>
+          <w:szCs w:val="24"/>
+        </w:rPr>
+        <w:t xml:space="preserve"> to explore. I also want to look for other NLP models, such as the </w:t>
+      </w:r>
+      <w:proofErr w:type="spellStart"/>
+      <w:r>
+        <w:rPr>
+          <w:rFonts w:ascii="Times New Roman" w:hAnsi="Times New Roman" w:cs="Times New Roman"/>
+          <w:sz w:val="24"/>
+          <w:szCs w:val="24"/>
+        </w:rPr>
+        <w:t>gpt</w:t>
+      </w:r>
+      <w:proofErr w:type="spellEnd"/>
+      <w:r>
+        <w:rPr>
+          <w:rFonts w:ascii="Times New Roman" w:hAnsi="Times New Roman" w:cs="Times New Roman"/>
+          <w:sz w:val="24"/>
+          <w:szCs w:val="24"/>
+        </w:rPr>
+        <w:t xml:space="preserve"> family of models to further expand my testing and results. On another note, I also wish to gather more in-depth information on </w:t>
+      </w:r>
+      <w:r>
+        <w:rPr>
+          <w:rFonts w:ascii="Times New Roman" w:hAnsi="Times New Roman" w:cs="Times New Roman"/>
+          <w:sz w:val="24"/>
+          <w:szCs w:val="24"/>
+        </w:rPr>
+        <w:t xml:space="preserve">the architecture of the models I’ve collected/will be collecting. Having started this search by tracking the number of layers and attention heads these models have, as well as if each model is an encoder, decoder, or both, I think further exploring the design of these model will help to distinguish related models (like the </w:t>
+      </w:r>
+      <w:proofErr w:type="spellStart"/>
+      <w:r>
+        <w:rPr>
+          <w:rFonts w:ascii="Times New Roman" w:hAnsi="Times New Roman" w:cs="Times New Roman"/>
+          <w:sz w:val="24"/>
+          <w:szCs w:val="24"/>
+        </w:rPr>
+        <w:t>RoBERTa</w:t>
+      </w:r>
+      <w:proofErr w:type="spellEnd"/>
+      <w:r>
+        <w:rPr>
+          <w:rFonts w:ascii="Times New Roman" w:hAnsi="Times New Roman" w:cs="Times New Roman"/>
+          <w:sz w:val="24"/>
+          <w:szCs w:val="24"/>
+        </w:rPr>
+        <w:t>-base and XLM-</w:t>
+      </w:r>
+      <w:proofErr w:type="spellStart"/>
+      <w:r>
+        <w:rPr>
+          <w:rFonts w:ascii="Times New Roman" w:hAnsi="Times New Roman" w:cs="Times New Roman"/>
+          <w:sz w:val="24"/>
+          <w:szCs w:val="24"/>
+        </w:rPr>
+        <w:t>RoBERTa</w:t>
+      </w:r>
+      <w:proofErr w:type="spellEnd"/>
+      <w:r>
+        <w:rPr>
+          <w:rFonts w:ascii="Times New Roman" w:hAnsi="Times New Roman" w:cs="Times New Roman"/>
+          <w:sz w:val="24"/>
+          <w:szCs w:val="24"/>
+        </w:rPr>
+        <w:t xml:space="preserve">-base) from one another. </w:t>
+      </w:r>
     </w:p>
     <w:p>
       <w:pPr>
@@ -2438,6 +2872,145 @@
       <w:r>
         <w:t xml:space="preserve">-base-uncased. Accessed 17 May 2023. </w:t>
       </w:r>
+    </w:p>
+    <w:p>
+      <w:pPr>
+        <w:pStyle w:val="NormalWeb"/>
+        <w:ind w:left="567" w:hanging="567"/>
+      </w:pPr>
+      <w:r>
+        <w:t xml:space="preserve">“Best Stem Jobs | Best Jobs Rankings | US News Careers.” </w:t>
+      </w:r>
+      <w:r>
+        <w:rPr>
+          <w:i/>
+          <w:iCs/>
+        </w:rPr>
+        <w:t>US News World Report</w:t>
+      </w:r>
+      <w:r>
+        <w:t xml:space="preserve">, 2023, money.usnews.com/careers/best-jobs/rankings/best-stem-jobs. </w:t>
+      </w:r>
+    </w:p>
+    <w:p>
+      <w:pPr>
+        <w:pStyle w:val="NormalWeb"/>
+        <w:ind w:left="567" w:hanging="567"/>
+      </w:pPr>
+      <w:r>
+        <w:t xml:space="preserve">“Best Non-STEM Majors with High-Paying Salaries | Indeed.Com.” </w:t>
+      </w:r>
+      <w:r>
+        <w:rPr>
+          <w:i/>
+          <w:iCs/>
+        </w:rPr>
+        <w:t>Indeed</w:t>
+      </w:r>
+      <w:r>
+        <w:t xml:space="preserve">, 27 Oct. 2022, www.indeed.com/career-advice/finding-a-job/highest-paying-non-stem-majors. </w:t>
+      </w:r>
+    </w:p>
+    <w:p>
+      <w:pPr>
+        <w:pStyle w:val="NormalWeb"/>
+        <w:ind w:left="567" w:hanging="567"/>
+      </w:pPr>
+      <w:r>
+        <w:t xml:space="preserve">“Most Popular African American Baby Names - the Meaning of Names.” </w:t>
+      </w:r>
+      <w:r>
+        <w:rPr>
+          <w:i/>
+          <w:iCs/>
+        </w:rPr>
+        <w:t>Names.Org</w:t>
+      </w:r>
+      <w:r>
+        <w:t xml:space="preserve">, www.names.org/lists/by-origin/african-american/. Accessed 17 July 2023. </w:t>
+      </w:r>
+    </w:p>
+    <w:p>
+      <w:pPr>
+        <w:pStyle w:val="NormalWeb"/>
+        <w:ind w:left="567" w:hanging="567"/>
+      </w:pPr>
+      <w:r>
+        <w:t xml:space="preserve">“Most Popular Baby Names in the United States.” </w:t>
+      </w:r>
+      <w:r>
+        <w:rPr>
+          <w:i/>
+          <w:iCs/>
+        </w:rPr>
+        <w:t>Names.Org</w:t>
+      </w:r>
+      <w:r>
+        <w:t xml:space="preserve">, www.names.org/lists/most-popular/all-time/. Accessed 17 July 2023. </w:t>
+      </w:r>
+    </w:p>
+    <w:p>
+      <w:pPr>
+        <w:pStyle w:val="NormalWeb"/>
+        <w:ind w:left="567" w:hanging="567"/>
+      </w:pPr>
+      <w:r>
+        <w:t xml:space="preserve">“Most Popular Chinese Baby Names - the Meaning of Names.” </w:t>
+      </w:r>
+      <w:r>
+        <w:rPr>
+          <w:i/>
+          <w:iCs/>
+        </w:rPr>
+        <w:t>Names.Org</w:t>
+      </w:r>
+      <w:r>
+        <w:t xml:space="preserve">, www.names.org/lists/by-origin/chinese/. Accessed 17 July 2023. </w:t>
+      </w:r>
+    </w:p>
+    <w:p>
+      <w:pPr>
+        <w:pStyle w:val="NormalWeb"/>
+        <w:ind w:left="567" w:hanging="567"/>
+      </w:pPr>
+      <w:r>
+        <w:t xml:space="preserve">“Most Popular English Baby Names - the Meaning of Names.” </w:t>
+      </w:r>
+      <w:r>
+        <w:rPr>
+          <w:i/>
+          <w:iCs/>
+        </w:rPr>
+        <w:t>Names.Org</w:t>
+      </w:r>
+      <w:r>
+        <w:t xml:space="preserve">, www.names.org/lists/by-origin/english/. Accessed 17 July 2023. </w:t>
+      </w:r>
+    </w:p>
+    <w:p>
+      <w:pPr>
+        <w:pStyle w:val="NormalWeb"/>
+        <w:ind w:left="567" w:hanging="567"/>
+      </w:pPr>
+      <w:r>
+        <w:t xml:space="preserve">“Most Popular Latin Baby Names - the Meaning of Names.” </w:t>
+      </w:r>
+      <w:r>
+        <w:rPr>
+          <w:i/>
+          <w:iCs/>
+        </w:rPr>
+        <w:t>Names.Org</w:t>
+      </w:r>
+      <w:r>
+        <w:t xml:space="preserve">, www.names.org/lists/by-origin/latin/. Accessed 17 July 2023. </w:t>
+      </w:r>
+    </w:p>
+    <w:p>
+      <w:pPr>
+        <w:pStyle w:val="NormalWeb"/>
+        <w:spacing w:after="0" w:afterAutospacing="0"/>
+      </w:pPr>
     </w:p>
     <w:sectPr>
       <w:headerReference w:type="default" r:id="rId11"/>
@@ -2566,7 +3139,7 @@
 </file>
 
 <file path=word/commentsExtensible.xml><?xml version="1.0" encoding="utf-8"?>
-<w16cex:commentsExtensible xmlns:wpc="http://schemas.microsoft.com/office/word/2010/wordprocessingCanvas" xmlns:cx="http://schemas.microsoft.com/office/drawing/2014/chartex" xmlns:cx1="http://schemas.microsoft.com/office/drawing/2015/9/8/chartex" xmlns:cx2="http://schemas.microsoft.com/office/drawing/2015/10/21/chartex" xmlns:cx3="http://schemas.microsoft.com/office/drawing/2016/5/9/chartex" xmlns:cx4="http://schemas.microsoft.com/office/drawing/2016/5/10/chartex" xmlns:cx5="http://schemas.microsoft.com/office/drawing/2016/5/11/chartex" xmlns:cx6="http://schemas.microsoft.com/office/drawing/2016/5/12/chartex" xmlns:cx7="http://schemas.microsoft.com/office/drawing/2016/5/13/chartex" xmlns:cx8="http://schemas.microsoft.com/office/drawing/2016/5/14/chartex" xmlns:cr="http://schemas.microsoft.com/office/comments/2020/reactions" xmlns:mc="http://schemas.openxmlformats.org/markup-compatibility/2006" xmlns:aink="http://schemas.microsoft.com/office/drawing/2016/ink" xmlns:am3d="http://schemas.microsoft.com/office/drawing/2017/model3d" xmlns:o="urn:schemas-microsoft-com:office:office" xmlns:oel="http://schemas.microsoft.com/office/2019/extlst" xmlns:r="http://schemas.openxmlformats.org/officeDocument/2006/relationships" xmlns:m="http://schemas.openxmlformats.org/officeDocument/2006/math" xmlns:v="urn:schemas-microsoft-com:vml" xmlns:wp14="http://schemas.microsoft.com/office/word/2010/wordprocessingDrawing" xmlns:wp="http://schemas.openxmlformats.org/drawingml/2006/wordprocessingDrawing" xmlns:w10="urn:schemas-microsoft-com:office:word" xmlns:w="http://schemas.openxmlformats.org/wordprocessingml/2006/main" xmlns:w14="http://schemas.microsoft.com/office/word/2010/wordml" xmlns:w15="http://schemas.microsoft.com/office/word/2012/wordml" xmlns:w16cex="http://schemas.microsoft.com/office/word/2018/wordml/cex" xmlns:w16cid="http://schemas.microsoft.com/office/word/2016/wordml/cid" xmlns:w16="http://schemas.microsoft.com/office/word/2018/wordml" xmlns:w16sdtdh="http://schemas.microsoft.com/office/word/2020/wordml/sdtdatahash" xmlns:w16se="http://schemas.microsoft.com/office/word/2015/wordml/symex" xmlns:wpg="http://schemas.microsoft.com/office/word/2010/wordprocessingGroup" xmlns:wpi="http://schemas.microsoft.com/office/word/2010/wordprocessingInk" xmlns:wne="http://schemas.microsoft.com/office/word/2006/wordml" xmlns:wps="http://schemas.microsoft.com/office/word/2010/wordprocessingShape" mc:Ignorable="w14 w15 w16se w16cid w16 w16cex w16sdtdh cr wp14">
+<w16cex:commentsExtensible xmlns:wpc="http://schemas.microsoft.com/office/word/2010/wordprocessingCanvas" xmlns:cx="http://schemas.microsoft.com/office/drawing/2014/chartex" xmlns:cx1="http://schemas.microsoft.com/office/drawing/2015/9/8/chartex" xmlns:cx2="http://schemas.microsoft.com/office/drawing/2015/10/21/chartex" xmlns:cx3="http://schemas.microsoft.com/office/drawing/2016/5/9/chartex" xmlns:cx4="http://schemas.microsoft.com/office/drawing/2016/5/10/chartex" xmlns:cx5="http://schemas.microsoft.com/office/drawing/2016/5/11/chartex" xmlns:cx6="http://schemas.microsoft.com/office/drawing/2016/5/12/chartex" xmlns:cx7="http://schemas.microsoft.com/office/drawing/2016/5/13/chartex" xmlns:cx8="http://schemas.microsoft.com/office/drawing/2016/5/14/chartex" xmlns:mc="http://schemas.openxmlformats.org/markup-compatibility/2006" xmlns:aink="http://schemas.microsoft.com/office/drawing/2016/ink" xmlns:am3d="http://schemas.microsoft.com/office/drawing/2017/model3d" xmlns:o="urn:schemas-microsoft-com:office:office" xmlns:oel="http://schemas.microsoft.com/office/2019/extlst" xmlns:r="http://schemas.openxmlformats.org/officeDocument/2006/relationships" xmlns:m="http://schemas.openxmlformats.org/officeDocument/2006/math" xmlns:v="urn:schemas-microsoft-com:vml" xmlns:wp14="http://schemas.microsoft.com/office/word/2010/wordprocessingDrawing" xmlns:wp="http://schemas.openxmlformats.org/drawingml/2006/wordprocessingDrawing" xmlns:w10="urn:schemas-microsoft-com:office:word" xmlns:w="http://schemas.openxmlformats.org/wordprocessingml/2006/main" xmlns:w14="http://schemas.microsoft.com/office/word/2010/wordml" xmlns:w15="http://schemas.microsoft.com/office/word/2012/wordml" xmlns:w16cex="http://schemas.microsoft.com/office/word/2018/wordml/cex" xmlns:w16cid="http://schemas.microsoft.com/office/word/2016/wordml/cid" xmlns:w16="http://schemas.microsoft.com/office/word/2018/wordml" xmlns:w16sdtdh="http://schemas.microsoft.com/office/word/2020/wordml/sdtdatahash" xmlns:w16se="http://schemas.microsoft.com/office/word/2015/wordml/symex" xmlns:wpg="http://schemas.microsoft.com/office/word/2010/wordprocessingGroup" xmlns:wpi="http://schemas.microsoft.com/office/word/2010/wordprocessingInk" xmlns:wne="http://schemas.microsoft.com/office/word/2006/wordml" xmlns:wps="http://schemas.microsoft.com/office/word/2010/wordprocessingShape" mc:Ignorable="w14 w15 w16se w16cid w16 w16cex w16sdtdh wp14">
   <w16cex:commentExtensible w16cex:durableId="280F99A8" w16cex:dateUtc="2023-05-17T22:21:00Z"/>
   <w16cex:commentExtensible w16cex:durableId="280F99D2" w16cex:dateUtc="2023-05-17T22:22:00Z"/>
   <w16cex:commentExtensible w16cex:durableId="280F9B0C" w16cex:dateUtc="2023-05-17T22:27:00Z"/>
@@ -3413,6 +3986,41 @@
       <w:spacing w:after="0" w:line="240" w:lineRule="auto"/>
     </w:pPr>
   </w:style>
+  <w:style w:type="character" w:styleId="Hyperlink">
+    <w:name w:val="Hyperlink"/>
+    <w:basedOn w:val="DefaultParagraphFont"/>
+    <w:uiPriority w:val="99"/>
+    <w:unhideWhenUsed/>
+    <w:rsid w:val="006D55C8"/>
+    <w:rPr>
+      <w:color w:val="0563C1" w:themeColor="hyperlink"/>
+      <w:u w:val="single"/>
+    </w:rPr>
+  </w:style>
+  <w:style w:type="character" w:styleId="UnresolvedMention">
+    <w:name w:val="Unresolved Mention"/>
+    <w:basedOn w:val="DefaultParagraphFont"/>
+    <w:uiPriority w:val="99"/>
+    <w:semiHidden/>
+    <w:unhideWhenUsed/>
+    <w:rsid w:val="006D55C8"/>
+    <w:rPr>
+      <w:color w:val="605E5C"/>
+      <w:shd w:val="clear" w:color="auto" w:fill="E1DFDD"/>
+    </w:rPr>
+  </w:style>
+  <w:style w:type="character" w:styleId="FollowedHyperlink">
+    <w:name w:val="FollowedHyperlink"/>
+    <w:basedOn w:val="DefaultParagraphFont"/>
+    <w:uiPriority w:val="99"/>
+    <w:semiHidden/>
+    <w:unhideWhenUsed/>
+    <w:rsid w:val="00333AB4"/>
+    <w:rPr>
+      <w:color w:val="954F72" w:themeColor="followedHyperlink"/>
+      <w:u w:val="single"/>
+    </w:rPr>
+  </w:style>
 </w:styles>
 </file>
 

</xml_diff>

<commit_message>
Fixed formatting issue in Final Paper
Final upload of the semester, had some formatting issues that needed to be taken care of in the final paper
</commit_message>
<xml_diff>
--- a/Assignments/Final_Paper_First_Half.docx
+++ b/Assignments/Final_Paper_First_Half.docx
@@ -324,25 +324,7 @@
           <w:sz w:val="24"/>
           <w:szCs w:val="24"/>
         </w:rPr>
-        <w:t xml:space="preserve">In a study done by </w:t>
-      </w:r>
-      <w:proofErr w:type="spellStart"/>
-      <w:r>
-        <w:rPr>
-          <w:rFonts w:ascii="Times New Roman" w:hAnsi="Times New Roman" w:cs="Times New Roman"/>
-          <w:sz w:val="24"/>
-          <w:szCs w:val="24"/>
-        </w:rPr>
-        <w:t>Caliskan</w:t>
-      </w:r>
-      <w:proofErr w:type="spellEnd"/>
-      <w:r>
-        <w:rPr>
-          <w:rFonts w:ascii="Times New Roman" w:hAnsi="Times New Roman" w:cs="Times New Roman"/>
-          <w:sz w:val="24"/>
-          <w:szCs w:val="24"/>
-        </w:rPr>
-        <w:t xml:space="preserve"> et al. </w:t>
+        <w:t xml:space="preserve">In a study done by Caliskan et al. </w:t>
       </w:r>
       <w:r>
         <w:rPr>
@@ -430,25 +412,7 @@
           <w:sz w:val="24"/>
           <w:szCs w:val="24"/>
         </w:rPr>
-        <w:t xml:space="preserve">Through this study, the authors showed not only that the </w:t>
-      </w:r>
-      <w:proofErr w:type="spellStart"/>
-      <w:r>
-        <w:rPr>
-          <w:rFonts w:ascii="Times New Roman" w:hAnsi="Times New Roman" w:cs="Times New Roman"/>
-          <w:sz w:val="24"/>
-          <w:szCs w:val="24"/>
-        </w:rPr>
-        <w:t>GloVe</w:t>
-      </w:r>
-      <w:proofErr w:type="spellEnd"/>
-      <w:r>
-        <w:rPr>
-          <w:rFonts w:ascii="Times New Roman" w:hAnsi="Times New Roman" w:cs="Times New Roman"/>
-          <w:sz w:val="24"/>
-          <w:szCs w:val="24"/>
-        </w:rPr>
-        <w:t xml:space="preserve"> model exhibits these commonly held biases, but also that these biases could lead to disproportionate representation in automated decision-making process</w:t>
+        <w:t>Through this study, the authors showed not only that the GloVe model exhibits these commonly held biases, but also that these biases could lead to disproportionate representation in automated decision-making process</w:t>
       </w:r>
       <w:r>
         <w:rPr>
@@ -508,25 +472,7 @@
           <w:sz w:val="24"/>
           <w:szCs w:val="24"/>
         </w:rPr>
-        <w:t xml:space="preserve"> a similar design to </w:t>
-      </w:r>
-      <w:proofErr w:type="spellStart"/>
-      <w:r>
-        <w:rPr>
-          <w:rFonts w:ascii="Times New Roman" w:hAnsi="Times New Roman" w:cs="Times New Roman"/>
-          <w:sz w:val="24"/>
-          <w:szCs w:val="24"/>
-        </w:rPr>
-        <w:t>Caliskan</w:t>
-      </w:r>
-      <w:proofErr w:type="spellEnd"/>
-      <w:r>
-        <w:rPr>
-          <w:rFonts w:ascii="Times New Roman" w:hAnsi="Times New Roman" w:cs="Times New Roman"/>
-          <w:sz w:val="24"/>
-          <w:szCs w:val="24"/>
-        </w:rPr>
-        <w:t xml:space="preserve"> et al. </w:t>
+        <w:t xml:space="preserve"> a similar design to Caliskan et al. </w:t>
       </w:r>
       <w:r>
         <w:rPr>
@@ -952,79 +898,7 @@
           <w:sz w:val="24"/>
           <w:szCs w:val="24"/>
         </w:rPr>
-        <w:t xml:space="preserve"> and 8 multilingual models. The four English models are as follows: </w:t>
-      </w:r>
-      <w:proofErr w:type="spellStart"/>
-      <w:r>
-        <w:rPr>
-          <w:rFonts w:ascii="Times New Roman" w:hAnsi="Times New Roman" w:cs="Times New Roman"/>
-          <w:sz w:val="24"/>
-          <w:szCs w:val="24"/>
-        </w:rPr>
-        <w:t>bert</w:t>
-      </w:r>
-      <w:proofErr w:type="spellEnd"/>
-      <w:r>
-        <w:rPr>
-          <w:rFonts w:ascii="Times New Roman" w:hAnsi="Times New Roman" w:cs="Times New Roman"/>
-          <w:sz w:val="24"/>
-          <w:szCs w:val="24"/>
-        </w:rPr>
-        <w:t xml:space="preserve">-base-uncased, </w:t>
-      </w:r>
-      <w:proofErr w:type="spellStart"/>
-      <w:r>
-        <w:rPr>
-          <w:rFonts w:ascii="Times New Roman" w:hAnsi="Times New Roman" w:cs="Times New Roman"/>
-          <w:sz w:val="24"/>
-          <w:szCs w:val="24"/>
-        </w:rPr>
-        <w:t>roberta</w:t>
-      </w:r>
-      <w:proofErr w:type="spellEnd"/>
-      <w:r>
-        <w:rPr>
-          <w:rFonts w:ascii="Times New Roman" w:hAnsi="Times New Roman" w:cs="Times New Roman"/>
-          <w:sz w:val="24"/>
-          <w:szCs w:val="24"/>
-        </w:rPr>
-        <w:t xml:space="preserve">-base, </w:t>
-      </w:r>
-      <w:proofErr w:type="spellStart"/>
-      <w:r>
-        <w:rPr>
-          <w:rFonts w:ascii="Times New Roman" w:hAnsi="Times New Roman" w:cs="Times New Roman"/>
-          <w:sz w:val="24"/>
-          <w:szCs w:val="24"/>
-        </w:rPr>
-        <w:t>distilbert</w:t>
-      </w:r>
-      <w:proofErr w:type="spellEnd"/>
-      <w:r>
-        <w:rPr>
-          <w:rFonts w:ascii="Times New Roman" w:hAnsi="Times New Roman" w:cs="Times New Roman"/>
-          <w:sz w:val="24"/>
-          <w:szCs w:val="24"/>
-        </w:rPr>
-        <w:t xml:space="preserve">-base-cased, and </w:t>
-      </w:r>
-      <w:proofErr w:type="spellStart"/>
-      <w:r>
-        <w:rPr>
-          <w:rFonts w:ascii="Times New Roman" w:hAnsi="Times New Roman" w:cs="Times New Roman"/>
-          <w:sz w:val="24"/>
-          <w:szCs w:val="24"/>
-        </w:rPr>
-        <w:t>distilbert</w:t>
-      </w:r>
-      <w:proofErr w:type="spellEnd"/>
-      <w:r>
-        <w:rPr>
-          <w:rFonts w:ascii="Times New Roman" w:hAnsi="Times New Roman" w:cs="Times New Roman"/>
-          <w:sz w:val="24"/>
-          <w:szCs w:val="24"/>
-        </w:rPr>
-        <w:t xml:space="preserve">-base-uncased. These four models will serve as the control group in this experiment, as these are some of the </w:t>
+        <w:t xml:space="preserve"> and 8 multilingual models. The four English models are as follows: bert-base-uncased, roberta-base, distilbert-base-cased, and distilbert-base-uncased. These four models will serve as the control group in this experiment, as these are some of the </w:t>
       </w:r>
       <w:r>
         <w:rPr>
@@ -1058,159 +932,15 @@
         </w:rPr>
         <w:t xml:space="preserve">: </w:t>
       </w:r>
-      <w:proofErr w:type="spellStart"/>
-      <w:r>
-        <w:rPr>
-          <w:rFonts w:ascii="Times New Roman" w:eastAsia="Times New Roman" w:hAnsi="Times New Roman" w:cs="Times New Roman"/>
-          <w:kern w:val="0"/>
-          <w:sz w:val="24"/>
-          <w:szCs w:val="24"/>
-          <w14:ligatures w14:val="none"/>
-        </w:rPr>
-        <w:t>bert</w:t>
-      </w:r>
-      <w:proofErr w:type="spellEnd"/>
-      <w:r>
-        <w:rPr>
-          <w:rFonts w:ascii="Times New Roman" w:eastAsia="Times New Roman" w:hAnsi="Times New Roman" w:cs="Times New Roman"/>
-          <w:kern w:val="0"/>
-          <w:sz w:val="24"/>
-          <w:szCs w:val="24"/>
-          <w14:ligatures w14:val="none"/>
-        </w:rPr>
-        <w:t xml:space="preserve">-base-uncased-multilingual, </w:t>
-      </w:r>
-      <w:proofErr w:type="spellStart"/>
-      <w:r>
-        <w:rPr>
-          <w:rFonts w:ascii="Times New Roman" w:eastAsia="Times New Roman" w:hAnsi="Times New Roman" w:cs="Times New Roman"/>
-          <w:kern w:val="0"/>
-          <w:sz w:val="24"/>
-          <w:szCs w:val="24"/>
-          <w14:ligatures w14:val="none"/>
-        </w:rPr>
-        <w:t>xlm</w:t>
-      </w:r>
-      <w:proofErr w:type="spellEnd"/>
-      <w:r>
-        <w:rPr>
-          <w:rFonts w:ascii="Times New Roman" w:eastAsia="Times New Roman" w:hAnsi="Times New Roman" w:cs="Times New Roman"/>
-          <w:kern w:val="0"/>
-          <w:sz w:val="24"/>
-          <w:szCs w:val="24"/>
-          <w14:ligatures w14:val="none"/>
-        </w:rPr>
-        <w:t>-</w:t>
-      </w:r>
-      <w:proofErr w:type="spellStart"/>
-      <w:r>
-        <w:rPr>
-          <w:rFonts w:ascii="Times New Roman" w:eastAsia="Times New Roman" w:hAnsi="Times New Roman" w:cs="Times New Roman"/>
-          <w:kern w:val="0"/>
-          <w:sz w:val="24"/>
-          <w:szCs w:val="24"/>
-          <w14:ligatures w14:val="none"/>
-        </w:rPr>
-        <w:t>roberta</w:t>
-      </w:r>
-      <w:proofErr w:type="spellEnd"/>
-      <w:r>
-        <w:rPr>
-          <w:rFonts w:ascii="Times New Roman" w:eastAsia="Times New Roman" w:hAnsi="Times New Roman" w:cs="Times New Roman"/>
-          <w:kern w:val="0"/>
-          <w:sz w:val="24"/>
-          <w:szCs w:val="24"/>
-          <w14:ligatures w14:val="none"/>
-        </w:rPr>
-        <w:t xml:space="preserve">-base, ernie-2.0-base-en, </w:t>
-      </w:r>
-      <w:proofErr w:type="spellStart"/>
-      <w:r>
-        <w:rPr>
-          <w:rFonts w:ascii="Times New Roman" w:eastAsia="Times New Roman" w:hAnsi="Times New Roman" w:cs="Times New Roman"/>
-          <w:kern w:val="0"/>
-          <w:sz w:val="24"/>
-          <w:szCs w:val="24"/>
-          <w14:ligatures w14:val="none"/>
-        </w:rPr>
-        <w:t>distilbert</w:t>
-      </w:r>
-      <w:proofErr w:type="spellEnd"/>
-      <w:r>
-        <w:rPr>
-          <w:rFonts w:ascii="Times New Roman" w:eastAsia="Times New Roman" w:hAnsi="Times New Roman" w:cs="Times New Roman"/>
-          <w:kern w:val="0"/>
-          <w:sz w:val="24"/>
-          <w:szCs w:val="24"/>
-          <w14:ligatures w14:val="none"/>
-        </w:rPr>
-        <w:t xml:space="preserve">-base-multilingual-cased, </w:t>
-      </w:r>
-      <w:proofErr w:type="spellStart"/>
-      <w:r>
-        <w:rPr>
-          <w:rFonts w:ascii="Times New Roman" w:eastAsia="Times New Roman" w:hAnsi="Times New Roman" w:cs="Times New Roman"/>
-          <w:kern w:val="0"/>
-          <w:sz w:val="24"/>
-          <w:szCs w:val="24"/>
-          <w14:ligatures w14:val="none"/>
-        </w:rPr>
-        <w:t>stsb</w:t>
-      </w:r>
-      <w:proofErr w:type="spellEnd"/>
-      <w:r>
-        <w:rPr>
-          <w:rFonts w:ascii="Times New Roman" w:eastAsia="Times New Roman" w:hAnsi="Times New Roman" w:cs="Times New Roman"/>
-          <w:kern w:val="0"/>
-          <w:sz w:val="24"/>
-          <w:szCs w:val="24"/>
-          <w14:ligatures w14:val="none"/>
-        </w:rPr>
-        <w:t>-</w:t>
-      </w:r>
-      <w:proofErr w:type="spellStart"/>
-      <w:r>
-        <w:rPr>
-          <w:rFonts w:ascii="Times New Roman" w:eastAsia="Times New Roman" w:hAnsi="Times New Roman" w:cs="Times New Roman"/>
-          <w:kern w:val="0"/>
-          <w:sz w:val="24"/>
-          <w:szCs w:val="24"/>
-          <w14:ligatures w14:val="none"/>
-        </w:rPr>
-        <w:t>xlm</w:t>
-      </w:r>
-      <w:proofErr w:type="spellEnd"/>
-      <w:r>
-        <w:rPr>
-          <w:rFonts w:ascii="Times New Roman" w:eastAsia="Times New Roman" w:hAnsi="Times New Roman" w:cs="Times New Roman"/>
-          <w:kern w:val="0"/>
-          <w:sz w:val="24"/>
-          <w:szCs w:val="24"/>
-          <w14:ligatures w14:val="none"/>
-        </w:rPr>
-        <w:t xml:space="preserve">-r-multilingual, </w:t>
-      </w:r>
-      <w:proofErr w:type="spellStart"/>
-      <w:r>
-        <w:rPr>
-          <w:rFonts w:ascii="Times New Roman" w:eastAsia="Times New Roman" w:hAnsi="Times New Roman" w:cs="Times New Roman"/>
-          <w:kern w:val="0"/>
-          <w:sz w:val="24"/>
-          <w:szCs w:val="24"/>
-          <w14:ligatures w14:val="none"/>
-        </w:rPr>
-        <w:t>xlm</w:t>
-      </w:r>
-      <w:proofErr w:type="spellEnd"/>
-      <w:r>
-        <w:rPr>
-          <w:rFonts w:ascii="Times New Roman" w:eastAsia="Times New Roman" w:hAnsi="Times New Roman" w:cs="Times New Roman"/>
-          <w:kern w:val="0"/>
-          <w:sz w:val="24"/>
-          <w:szCs w:val="24"/>
-          <w14:ligatures w14:val="none"/>
-        </w:rPr>
-        <w:t xml:space="preserve">-e, mDeBERTa-v3-base-mnli-xnli, and </w:t>
+      <w:r>
+        <w:rPr>
+          <w:rFonts w:ascii="Times New Roman" w:eastAsia="Times New Roman" w:hAnsi="Times New Roman" w:cs="Times New Roman"/>
+          <w:kern w:val="0"/>
+          <w:sz w:val="24"/>
+          <w:szCs w:val="24"/>
+          <w14:ligatures w14:val="none"/>
+        </w:rPr>
+        <w:t xml:space="preserve">bert-base-uncased-multilingual, xlm-roberta-base, ernie-2.0-base-en, distilbert-base-multilingual-cased, stsb-xlm-r-multilingual, xlm-e, mDeBERTa-v3-base-mnli-xnli, and </w:t>
       </w:r>
       <w:r>
         <w:rPr>
@@ -1271,27 +1001,15 @@
         </w:rPr>
         <w:t xml:space="preserve">he variables outlining the language the model was trained in are: English, Chinese, Spanish, German, French, and Multi. The Multi variable in this case represents that a model was trained in more than one language, whether that be 2 or more of the five previously listed languages, or that the model was trained in more languages than just the five listed ones. I’ve also included another variable, </w:t>
       </w:r>
-      <w:proofErr w:type="spellStart"/>
-      <w:r>
-        <w:rPr>
-          <w:rFonts w:ascii="Times New Roman" w:eastAsia="Times New Roman" w:hAnsi="Times New Roman" w:cs="Times New Roman"/>
-          <w:kern w:val="0"/>
-          <w:sz w:val="24"/>
-          <w:szCs w:val="24"/>
-          <w14:ligatures w14:val="none"/>
-        </w:rPr>
-        <w:t>Number_of_Languages</w:t>
-      </w:r>
-      <w:proofErr w:type="spellEnd"/>
-      <w:r>
-        <w:rPr>
-          <w:rFonts w:ascii="Times New Roman" w:eastAsia="Times New Roman" w:hAnsi="Times New Roman" w:cs="Times New Roman"/>
-          <w:kern w:val="0"/>
-          <w:sz w:val="24"/>
-          <w:szCs w:val="24"/>
-          <w14:ligatures w14:val="none"/>
-        </w:rPr>
-        <w:t xml:space="preserve">, which as the name suggests, </w:t>
+      <w:r>
+        <w:rPr>
+          <w:rFonts w:ascii="Times New Roman" w:eastAsia="Times New Roman" w:hAnsi="Times New Roman" w:cs="Times New Roman"/>
+          <w:kern w:val="0"/>
+          <w:sz w:val="24"/>
+          <w:szCs w:val="24"/>
+          <w14:ligatures w14:val="none"/>
+        </w:rPr>
+        <w:t xml:space="preserve">Number_of_Languages, which as the name suggests, </w:t>
       </w:r>
       <w:r>
         <w:rPr>
@@ -1345,203 +1063,47 @@
           <w:szCs w:val="24"/>
           <w14:ligatures w14:val="none"/>
         </w:rPr>
-        <w:t xml:space="preserve">Wikipedia, </w:t>
-      </w:r>
-      <w:proofErr w:type="spellStart"/>
-      <w:r>
-        <w:rPr>
-          <w:rFonts w:ascii="Times New Roman" w:eastAsia="Times New Roman" w:hAnsi="Times New Roman" w:cs="Times New Roman"/>
-          <w:kern w:val="0"/>
-          <w:sz w:val="24"/>
-          <w:szCs w:val="24"/>
-          <w14:ligatures w14:val="none"/>
-        </w:rPr>
-        <w:t>BookCorpus</w:t>
-      </w:r>
-      <w:proofErr w:type="spellEnd"/>
-      <w:r>
-        <w:rPr>
-          <w:rFonts w:ascii="Times New Roman" w:eastAsia="Times New Roman" w:hAnsi="Times New Roman" w:cs="Times New Roman"/>
-          <w:kern w:val="0"/>
-          <w:sz w:val="24"/>
-          <w:szCs w:val="24"/>
-          <w14:ligatures w14:val="none"/>
-        </w:rPr>
-        <w:t xml:space="preserve">, </w:t>
-      </w:r>
-      <w:proofErr w:type="spellStart"/>
-      <w:r>
-        <w:rPr>
-          <w:rFonts w:ascii="Times New Roman" w:eastAsia="Times New Roman" w:hAnsi="Times New Roman" w:cs="Times New Roman"/>
-          <w:kern w:val="0"/>
-          <w:sz w:val="24"/>
-          <w:szCs w:val="24"/>
-          <w14:ligatures w14:val="none"/>
-        </w:rPr>
-        <w:t>CommonCrawl</w:t>
-      </w:r>
-      <w:proofErr w:type="spellEnd"/>
-      <w:r>
-        <w:rPr>
-          <w:rFonts w:ascii="Times New Roman" w:eastAsia="Times New Roman" w:hAnsi="Times New Roman" w:cs="Times New Roman"/>
-          <w:kern w:val="0"/>
-          <w:sz w:val="24"/>
-          <w:szCs w:val="24"/>
-          <w14:ligatures w14:val="none"/>
-        </w:rPr>
-        <w:t xml:space="preserve">, CC100, Ted2020, and Other. The Wikipedia variable represents the Wikipedia datasets, a collection of cleaned Wikipedia articles written in every available language. The </w:t>
-      </w:r>
-      <w:proofErr w:type="spellStart"/>
-      <w:r>
-        <w:rPr>
-          <w:rFonts w:ascii="Times New Roman" w:eastAsia="Times New Roman" w:hAnsi="Times New Roman" w:cs="Times New Roman"/>
-          <w:kern w:val="0"/>
-          <w:sz w:val="24"/>
-          <w:szCs w:val="24"/>
-          <w14:ligatures w14:val="none"/>
-        </w:rPr>
-        <w:t>BookCorpus</w:t>
-      </w:r>
-      <w:proofErr w:type="spellEnd"/>
-      <w:r>
-        <w:rPr>
-          <w:rFonts w:ascii="Times New Roman" w:eastAsia="Times New Roman" w:hAnsi="Times New Roman" w:cs="Times New Roman"/>
-          <w:kern w:val="0"/>
-          <w:sz w:val="24"/>
-          <w:szCs w:val="24"/>
-          <w14:ligatures w14:val="none"/>
-        </w:rPr>
-        <w:t xml:space="preserve"> variable represents the </w:t>
-      </w:r>
-      <w:proofErr w:type="spellStart"/>
-      <w:r>
-        <w:rPr>
-          <w:rFonts w:ascii="Times New Roman" w:eastAsia="Times New Roman" w:hAnsi="Times New Roman" w:cs="Times New Roman"/>
-          <w:kern w:val="0"/>
-          <w:sz w:val="24"/>
-          <w:szCs w:val="24"/>
-          <w14:ligatures w14:val="none"/>
-        </w:rPr>
-        <w:t>BookCorpus</w:t>
-      </w:r>
-      <w:proofErr w:type="spellEnd"/>
-      <w:r>
-        <w:rPr>
-          <w:rFonts w:ascii="Times New Roman" w:eastAsia="Times New Roman" w:hAnsi="Times New Roman" w:cs="Times New Roman"/>
-          <w:kern w:val="0"/>
-          <w:sz w:val="24"/>
-          <w:szCs w:val="24"/>
-          <w14:ligatures w14:val="none"/>
-        </w:rPr>
-        <w:t xml:space="preserve"> dataset, a collection of text from over 11,000 unpublished books scraped from the internet. The </w:t>
-      </w:r>
-      <w:proofErr w:type="spellStart"/>
-      <w:r>
-        <w:rPr>
-          <w:rFonts w:ascii="Times New Roman" w:eastAsia="Times New Roman" w:hAnsi="Times New Roman" w:cs="Times New Roman"/>
-          <w:kern w:val="0"/>
-          <w:sz w:val="24"/>
-          <w:szCs w:val="24"/>
-          <w14:ligatures w14:val="none"/>
-        </w:rPr>
-        <w:t>CommonCrawl</w:t>
-      </w:r>
-      <w:proofErr w:type="spellEnd"/>
-      <w:r>
-        <w:rPr>
-          <w:rFonts w:ascii="Times New Roman" w:eastAsia="Times New Roman" w:hAnsi="Times New Roman" w:cs="Times New Roman"/>
-          <w:kern w:val="0"/>
-          <w:sz w:val="24"/>
-          <w:szCs w:val="24"/>
-          <w14:ligatures w14:val="none"/>
-        </w:rPr>
-        <w:t xml:space="preserve"> dataset represents the </w:t>
-      </w:r>
-      <w:proofErr w:type="spellStart"/>
-      <w:r>
-        <w:rPr>
-          <w:rFonts w:ascii="Times New Roman" w:eastAsia="Times New Roman" w:hAnsi="Times New Roman" w:cs="Times New Roman"/>
-          <w:kern w:val="0"/>
-          <w:sz w:val="24"/>
-          <w:szCs w:val="24"/>
-          <w14:ligatures w14:val="none"/>
-        </w:rPr>
-        <w:t>CommonCrawl</w:t>
-      </w:r>
-      <w:proofErr w:type="spellEnd"/>
-      <w:r>
-        <w:rPr>
-          <w:rFonts w:ascii="Times New Roman" w:eastAsia="Times New Roman" w:hAnsi="Times New Roman" w:cs="Times New Roman"/>
-          <w:kern w:val="0"/>
-          <w:sz w:val="24"/>
-          <w:szCs w:val="24"/>
-          <w14:ligatures w14:val="none"/>
-        </w:rPr>
-        <w:t xml:space="preserve"> dataset, a collection of 3.15 billion webpages scraped from the internet, </w:t>
-      </w:r>
-      <w:r>
-        <w:rPr>
-          <w:rFonts w:ascii="Times New Roman" w:eastAsia="Times New Roman" w:hAnsi="Times New Roman" w:cs="Times New Roman"/>
-          <w:kern w:val="0"/>
-          <w:sz w:val="24"/>
-          <w:szCs w:val="24"/>
-          <w14:ligatures w14:val="none"/>
-        </w:rPr>
-        <w:t xml:space="preserve">46% of which are in English, with the rest being in a variety of other languages. The CC100 variable represents the CC100 corpus which was used to train XLM-R. This corpus contains data for 116 languages from the 2018 </w:t>
-      </w:r>
-      <w:proofErr w:type="spellStart"/>
-      <w:r>
-        <w:rPr>
-          <w:rFonts w:ascii="Times New Roman" w:eastAsia="Times New Roman" w:hAnsi="Times New Roman" w:cs="Times New Roman"/>
-          <w:kern w:val="0"/>
-          <w:sz w:val="24"/>
-          <w:szCs w:val="24"/>
-          <w14:ligatures w14:val="none"/>
-        </w:rPr>
-        <w:t>CommonCrawl</w:t>
-      </w:r>
-      <w:proofErr w:type="spellEnd"/>
-      <w:r>
-        <w:rPr>
-          <w:rFonts w:ascii="Times New Roman" w:eastAsia="Times New Roman" w:hAnsi="Times New Roman" w:cs="Times New Roman"/>
-          <w:kern w:val="0"/>
-          <w:sz w:val="24"/>
-          <w:szCs w:val="24"/>
-          <w14:ligatures w14:val="none"/>
-        </w:rPr>
-        <w:t xml:space="preserve"> snapshot. The Ted2020 variable represents the Ted2020 corpus, a collection of transcripts from </w:t>
-      </w:r>
-      <w:r>
-        <w:rPr>
-          <w:rFonts w:ascii="Times New Roman" w:eastAsia="Times New Roman" w:hAnsi="Times New Roman" w:cs="Times New Roman"/>
-          <w:kern w:val="0"/>
-          <w:sz w:val="24"/>
-          <w:szCs w:val="24"/>
-          <w14:ligatures w14:val="none"/>
-        </w:rPr>
-        <w:t xml:space="preserve">nearly 4000 TED talks in 2020. Finally, the </w:t>
-      </w:r>
-      <w:proofErr w:type="spellStart"/>
-      <w:r>
-        <w:rPr>
-          <w:rFonts w:ascii="Times New Roman" w:eastAsia="Times New Roman" w:hAnsi="Times New Roman" w:cs="Times New Roman"/>
-          <w:kern w:val="0"/>
-          <w:sz w:val="24"/>
-          <w:szCs w:val="24"/>
-          <w14:ligatures w14:val="none"/>
-        </w:rPr>
-        <w:t>OtherData</w:t>
-      </w:r>
-      <w:proofErr w:type="spellEnd"/>
-      <w:r>
-        <w:rPr>
-          <w:rFonts w:ascii="Times New Roman" w:eastAsia="Times New Roman" w:hAnsi="Times New Roman" w:cs="Times New Roman"/>
-          <w:kern w:val="0"/>
-          <w:sz w:val="24"/>
-          <w:szCs w:val="24"/>
-          <w14:ligatures w14:val="none"/>
-        </w:rPr>
-        <w:t xml:space="preserve"> variable represents if were any other datasets used to train the model.</w:t>
+        <w:t>Wikipedia, BookCorpus</w:t>
+      </w:r>
+      <w:r>
+        <w:rPr>
+          <w:rFonts w:ascii="Times New Roman" w:eastAsia="Times New Roman" w:hAnsi="Times New Roman" w:cs="Times New Roman"/>
+          <w:kern w:val="0"/>
+          <w:sz w:val="24"/>
+          <w:szCs w:val="24"/>
+          <w14:ligatures w14:val="none"/>
+        </w:rPr>
+        <w:t xml:space="preserve">, CommonCrawl, CC100, Ted2020, and Other. The Wikipedia variable represents the Wikipedia datasets, a collection of cleaned Wikipedia articles written in every available language. The </w:t>
+      </w:r>
+      <w:r>
+        <w:rPr>
+          <w:rFonts w:ascii="Times New Roman" w:eastAsia="Times New Roman" w:hAnsi="Times New Roman" w:cs="Times New Roman"/>
+          <w:kern w:val="0"/>
+          <w:sz w:val="24"/>
+          <w:szCs w:val="24"/>
+          <w14:ligatures w14:val="none"/>
+        </w:rPr>
+        <w:t xml:space="preserve">BookCorpus variable represents the BookCorpus dataset, a collection of text from over 11,000 unpublished books scraped from the internet. The CommonCrawl dataset represents the CommonCrawl dataset, a collection of 3.15 billion webpages scraped from the internet, </w:t>
+      </w:r>
+      <w:r>
+        <w:rPr>
+          <w:rFonts w:ascii="Times New Roman" w:eastAsia="Times New Roman" w:hAnsi="Times New Roman" w:cs="Times New Roman"/>
+          <w:kern w:val="0"/>
+          <w:sz w:val="24"/>
+          <w:szCs w:val="24"/>
+          <w14:ligatures w14:val="none"/>
+        </w:rPr>
+        <w:t xml:space="preserve">46% of which are in English, with the rest being in a variety of other languages. The CC100 variable represents the CC100 corpus which was used to train XLM-R. This corpus contains data for 116 languages from the 2018 CommonCrawl snapshot. The Ted2020 variable represents the Ted2020 corpus, a collection of transcripts from </w:t>
+      </w:r>
+      <w:r>
+        <w:rPr>
+          <w:rFonts w:ascii="Times New Roman" w:eastAsia="Times New Roman" w:hAnsi="Times New Roman" w:cs="Times New Roman"/>
+          <w:kern w:val="0"/>
+          <w:sz w:val="24"/>
+          <w:szCs w:val="24"/>
+          <w14:ligatures w14:val="none"/>
+        </w:rPr>
+        <w:t>nearly 4000 TED talks in 2020. Finally, the OtherData variable represents if were any other datasets used to train the model.</w:t>
       </w:r>
     </w:p>
     <w:p>
@@ -1577,9 +1139,8 @@
           <w:szCs w:val="24"/>
           <w14:ligatures w14:val="none"/>
         </w:rPr>
-        <w:t xml:space="preserve">The intended uses of each model are also outlined in the </w:t>
-      </w:r>
-      <w:proofErr w:type="spellStart"/>
+        <w:t>The intended uses of each model are also outlined in the List_of_Models dataset. The MLM variable represents if one of the primary uses of the model is for Masked Language Modeling, where the model is able to predict missing words in a sentence by looking at the context of the rest of the words in the sentence. The NSP variable represents the model’s ability to perform Next Sentence Prediction</w:t>
+      </w:r>
       <w:r>
         <w:rPr>
           <w:rFonts w:ascii="Times New Roman" w:eastAsia="Times New Roman" w:hAnsi="Times New Roman" w:cs="Times New Roman"/>
@@ -1589,9 +1150,8 @@
           <w:szCs w:val="24"/>
           <w14:ligatures w14:val="none"/>
         </w:rPr>
-        <w:t>List_of_Models</w:t>
-      </w:r>
-      <w:proofErr w:type="spellEnd"/>
+        <w:t xml:space="preserve">, where the model is given two sentences and is tasked with determining if the two sentences were following one another in whatever text they were taken from. The Sequence_Classification variable represents if the model is capable of sequence classification, where the model is fed a sequence of data and is tasked with predicting a category </w:t>
+      </w:r>
       <w:r>
         <w:rPr>
           <w:rFonts w:ascii="Times New Roman" w:eastAsia="Times New Roman" w:hAnsi="Times New Roman" w:cs="Times New Roman"/>
@@ -1601,7 +1161,8 @@
           <w:szCs w:val="24"/>
           <w14:ligatures w14:val="none"/>
         </w:rPr>
-        <w:t xml:space="preserve"> dataset. The MLM variable represents if one of the primary uses of the model is for Masked Language Modeling, where the model is able to predict missing words in a sentence by looking at the context of the rest of the words in the sentence. The NSP variable represents the model’s ability to perform Next Sentence Prediction</w:t>
+        <w:lastRenderedPageBreak/>
+        <w:t xml:space="preserve">for the sequence of data. The Token_Classification variable represents if the model is capable of token classification, where the model is given a string of text and is tasked with assigning each token, in this case each word, to a category. The QnA variable represents if the model </w:t>
       </w:r>
       <w:r>
         <w:rPr>
@@ -1612,10 +1173,12 @@
           <w:szCs w:val="24"/>
           <w14:ligatures w14:val="none"/>
         </w:rPr>
-        <w:t xml:space="preserve">, where the model is given two sentences and is tasked with determining if the two sentences were following one another in whatever text they were taken from. The </w:t>
-      </w:r>
-      <w:proofErr w:type="spellStart"/>
-      <w:r>
+        <w:t>can provide a response to a question posed by a human. Lastly, the NLI variable represents if the model is capable of Natural Language Inference, in that when presented with a hypothesis, the model can determine if the hypothesis is true, false, or undetermined. If there are any other primary uses for the model which do not require finetuning, the Other_Uses variable is used.</w:t>
+      </w:r>
+    </w:p>
+    <w:p>
+      <w:pPr>
+        <w:spacing w:after="0"/>
         <w:rPr>
           <w:rFonts w:ascii="Times New Roman" w:eastAsia="Times New Roman" w:hAnsi="Times New Roman" w:cs="Times New Roman"/>
           <w:color w:val="000000"/>
@@ -1624,10 +1187,11 @@
           <w:szCs w:val="24"/>
           <w14:ligatures w14:val="none"/>
         </w:rPr>
-        <w:t>Sequence_Classification</w:t>
-      </w:r>
-      <w:proofErr w:type="spellEnd"/>
-      <w:r>
+      </w:pPr>
+    </w:p>
+    <w:p>
+      <w:pPr>
+        <w:spacing w:after="0"/>
         <w:rPr>
           <w:rFonts w:ascii="Times New Roman" w:eastAsia="Times New Roman" w:hAnsi="Times New Roman" w:cs="Times New Roman"/>
           <w:color w:val="000000"/>
@@ -1636,8 +1200,7 @@
           <w:szCs w:val="24"/>
           <w14:ligatures w14:val="none"/>
         </w:rPr>
-        <w:t xml:space="preserve"> variable represents if the model is capable of sequence classification, where the model is fed a sequence of data and is tasked with predicting a category </w:t>
-      </w:r>
+      </w:pPr>
       <w:r>
         <w:rPr>
           <w:rFonts w:ascii="Times New Roman" w:eastAsia="Times New Roman" w:hAnsi="Times New Roman" w:cs="Times New Roman"/>
@@ -1647,10 +1210,8 @@
           <w:szCs w:val="24"/>
           <w14:ligatures w14:val="none"/>
         </w:rPr>
-        <w:lastRenderedPageBreak/>
-        <w:t xml:space="preserve">for the sequence of data. The </w:t>
-      </w:r>
-      <w:proofErr w:type="spellStart"/>
+        <w:t xml:space="preserve">The </w:t>
+      </w:r>
       <w:r>
         <w:rPr>
           <w:rFonts w:ascii="Times New Roman" w:eastAsia="Times New Roman" w:hAnsi="Times New Roman" w:cs="Times New Roman"/>
@@ -1660,9 +1221,8 @@
           <w:szCs w:val="24"/>
           <w14:ligatures w14:val="none"/>
         </w:rPr>
-        <w:t>Token_Classification</w:t>
-      </w:r>
-      <w:proofErr w:type="spellEnd"/>
+        <w:t>next</w:t>
+      </w:r>
       <w:r>
         <w:rPr>
           <w:rFonts w:ascii="Times New Roman" w:eastAsia="Times New Roman" w:hAnsi="Times New Roman" w:cs="Times New Roman"/>
@@ -1672,9 +1232,8 @@
           <w:szCs w:val="24"/>
           <w14:ligatures w14:val="none"/>
         </w:rPr>
-        <w:t xml:space="preserve"> variable represents if the model is capable of token classification, where the model is given a string of text and is tasked with assigning each token, in this case each word, to a category. The </w:t>
-      </w:r>
-      <w:proofErr w:type="spellStart"/>
+        <w:t xml:space="preserve"> set of variables focuses on if a model was finetuned for some task(s), and the datasets that were used in the process of doing so. </w:t>
+      </w:r>
       <w:r>
         <w:rPr>
           <w:rFonts w:ascii="Times New Roman" w:eastAsia="Times New Roman" w:hAnsi="Times New Roman" w:cs="Times New Roman"/>
@@ -1684,9 +1243,8 @@
           <w:szCs w:val="24"/>
           <w14:ligatures w14:val="none"/>
         </w:rPr>
-        <w:t>QnA</w:t>
-      </w:r>
-      <w:proofErr w:type="spellEnd"/>
+        <w:t>In the case of many of these models, they were finetuned to complete certain tasks or to be able to understand and communicate in more than one language. The finetuning variables used in this dataset represent the names of different finetuning datasets that a model uses. The</w:t>
+      </w:r>
       <w:r>
         <w:rPr>
           <w:rFonts w:ascii="Times New Roman" w:eastAsia="Times New Roman" w:hAnsi="Times New Roman" w:cs="Times New Roman"/>
@@ -1696,9 +1254,12 @@
           <w:szCs w:val="24"/>
           <w14:ligatures w14:val="none"/>
         </w:rPr>
-        <w:t xml:space="preserve"> variable represents if the model </w:t>
-      </w:r>
-      <w:r>
+        <w:t xml:space="preserve"> variables in this section are as follows: XNLI, XQuAD, GLUE, SuperGLUE, MNLI, and OtherFT. All of these variables, apart from OtherFT, represent a specific well-known and trusted dataset used in finetuning language models. The OtherFT variable represents if the model was finetuned on any other dataset not listed previously. </w:t>
+      </w:r>
+    </w:p>
+    <w:p>
+      <w:pPr>
+        <w:spacing w:after="0"/>
         <w:rPr>
           <w:rFonts w:ascii="Times New Roman" w:eastAsia="Times New Roman" w:hAnsi="Times New Roman" w:cs="Times New Roman"/>
           <w:color w:val="000000"/>
@@ -1707,10 +1268,11 @@
           <w:szCs w:val="24"/>
           <w14:ligatures w14:val="none"/>
         </w:rPr>
-        <w:t xml:space="preserve">can provide a response to a question posed by a human. Lastly, the NLI variable represents if the model is capable of Natural Language Inference, in that when presented with a hypothesis, the model can determine if the hypothesis is true, false, or undetermined. If there are any other primary uses for the model which do not require finetuning, the </w:t>
-      </w:r>
-      <w:proofErr w:type="spellStart"/>
-      <w:r>
+      </w:pPr>
+    </w:p>
+    <w:p>
+      <w:pPr>
+        <w:spacing w:after="0"/>
         <w:rPr>
           <w:rFonts w:ascii="Times New Roman" w:eastAsia="Times New Roman" w:hAnsi="Times New Roman" w:cs="Times New Roman"/>
           <w:color w:val="000000"/>
@@ -1719,9 +1281,7 @@
           <w:szCs w:val="24"/>
           <w14:ligatures w14:val="none"/>
         </w:rPr>
-        <w:t>Other_Uses</w:t>
-      </w:r>
-      <w:proofErr w:type="spellEnd"/>
+      </w:pPr>
       <w:r>
         <w:rPr>
           <w:rFonts w:ascii="Times New Roman" w:eastAsia="Times New Roman" w:hAnsi="Times New Roman" w:cs="Times New Roman"/>
@@ -1731,12 +1291,9 @@
           <w:szCs w:val="24"/>
           <w14:ligatures w14:val="none"/>
         </w:rPr>
-        <w:t xml:space="preserve"> variable is used.</w:t>
-      </w:r>
-    </w:p>
-    <w:p>
-      <w:pPr>
-        <w:spacing w:after="0"/>
+        <w:t xml:space="preserve">Finally, the last section of variables focuses on the structure of each model. The first two columns indicate if the model is either an encoder or a decoder model, or both. For a model to be an encoder, it must take in an input, in this case, strings of text, and maps the data into a </w:t>
+      </w:r>
+      <w:r>
         <w:rPr>
           <w:rFonts w:ascii="Times New Roman" w:eastAsia="Times New Roman" w:hAnsi="Times New Roman" w:cs="Times New Roman"/>
           <w:color w:val="000000"/>
@@ -1745,11 +1302,9 @@
           <w:szCs w:val="24"/>
           <w14:ligatures w14:val="none"/>
         </w:rPr>
-      </w:pPr>
-    </w:p>
-    <w:p>
-      <w:pPr>
-        <w:spacing w:after="0"/>
+        <w:t xml:space="preserve">more compact representation that focuses on the specific patterns and features of this input data. On the other hand, a decoder model takes this compact representation of the data and turns it back into the original form of the data. </w:t>
+      </w:r>
+      <w:r>
         <w:rPr>
           <w:rFonts w:ascii="Times New Roman" w:eastAsia="Times New Roman" w:hAnsi="Times New Roman" w:cs="Times New Roman"/>
           <w:color w:val="000000"/>
@@ -1758,7 +1313,8 @@
           <w:szCs w:val="24"/>
           <w14:ligatures w14:val="none"/>
         </w:rPr>
-      </w:pPr>
+        <w:t xml:space="preserve">In the case of these 12 models, only 1 is capable of being considered both an encoder and a decoder model, that being the mDeBERTA v3 model that was finetuned on the XNLI and MNLI datasets. The rest of these models are all considered to be encoder models. The final two variables, named Attention_Heads and Layers, describe how many attention heads each neural network has, as well as the number of layers each network has. The number of attention heads reflects ow many different mechanisms that capture different aspects of the input data in the model, and discern the patterns present in the data. </w:t>
+      </w:r>
       <w:r>
         <w:rPr>
           <w:rFonts w:ascii="Times New Roman" w:eastAsia="Times New Roman" w:hAnsi="Times New Roman" w:cs="Times New Roman"/>
@@ -1768,9 +1324,12 @@
           <w:szCs w:val="24"/>
           <w14:ligatures w14:val="none"/>
         </w:rPr>
-        <w:t xml:space="preserve">The </w:t>
-      </w:r>
-      <w:r>
+        <w:t xml:space="preserve">As for the layers in a model, each layer focuses on a specific operation performed on the data, and produces an output that is passed down to the next layer. </w:t>
+      </w:r>
+    </w:p>
+    <w:p>
+      <w:pPr>
+        <w:spacing w:after="0"/>
         <w:rPr>
           <w:rFonts w:ascii="Times New Roman" w:eastAsia="Times New Roman" w:hAnsi="Times New Roman" w:cs="Times New Roman"/>
           <w:color w:val="000000"/>
@@ -1779,291 +1338,6 @@
           <w:szCs w:val="24"/>
           <w14:ligatures w14:val="none"/>
         </w:rPr>
-        <w:t>next</w:t>
-      </w:r>
-      <w:r>
-        <w:rPr>
-          <w:rFonts w:ascii="Times New Roman" w:eastAsia="Times New Roman" w:hAnsi="Times New Roman" w:cs="Times New Roman"/>
-          <w:color w:val="000000"/>
-          <w:kern w:val="0"/>
-          <w:sz w:val="24"/>
-          <w:szCs w:val="24"/>
-          <w14:ligatures w14:val="none"/>
-        </w:rPr>
-        <w:t xml:space="preserve"> set of variables focuses on if a model was finetuned for some task(s), and the datasets that were used in the process of doing so. </w:t>
-      </w:r>
-      <w:r>
-        <w:rPr>
-          <w:rFonts w:ascii="Times New Roman" w:eastAsia="Times New Roman" w:hAnsi="Times New Roman" w:cs="Times New Roman"/>
-          <w:color w:val="000000"/>
-          <w:kern w:val="0"/>
-          <w:sz w:val="24"/>
-          <w:szCs w:val="24"/>
-          <w14:ligatures w14:val="none"/>
-        </w:rPr>
-        <w:t>In the case of many of these models, they were finetuned to complete certain tasks or to be able to understand and communicate in more than one language. The finetuning variables used in this dataset represent the names of different finetuning datasets that a model uses. The</w:t>
-      </w:r>
-      <w:r>
-        <w:rPr>
-          <w:rFonts w:ascii="Times New Roman" w:eastAsia="Times New Roman" w:hAnsi="Times New Roman" w:cs="Times New Roman"/>
-          <w:color w:val="000000"/>
-          <w:kern w:val="0"/>
-          <w:sz w:val="24"/>
-          <w:szCs w:val="24"/>
-          <w14:ligatures w14:val="none"/>
-        </w:rPr>
-        <w:t xml:space="preserve"> variables in this section are as follows: XNLI, </w:t>
-      </w:r>
-      <w:proofErr w:type="spellStart"/>
-      <w:r>
-        <w:rPr>
-          <w:rFonts w:ascii="Times New Roman" w:eastAsia="Times New Roman" w:hAnsi="Times New Roman" w:cs="Times New Roman"/>
-          <w:color w:val="000000"/>
-          <w:kern w:val="0"/>
-          <w:sz w:val="24"/>
-          <w:szCs w:val="24"/>
-          <w14:ligatures w14:val="none"/>
-        </w:rPr>
-        <w:t>XQuAD</w:t>
-      </w:r>
-      <w:proofErr w:type="spellEnd"/>
-      <w:r>
-        <w:rPr>
-          <w:rFonts w:ascii="Times New Roman" w:eastAsia="Times New Roman" w:hAnsi="Times New Roman" w:cs="Times New Roman"/>
-          <w:color w:val="000000"/>
-          <w:kern w:val="0"/>
-          <w:sz w:val="24"/>
-          <w:szCs w:val="24"/>
-          <w14:ligatures w14:val="none"/>
-        </w:rPr>
-        <w:t xml:space="preserve">, GLUE, </w:t>
-      </w:r>
-      <w:proofErr w:type="spellStart"/>
-      <w:r>
-        <w:rPr>
-          <w:rFonts w:ascii="Times New Roman" w:eastAsia="Times New Roman" w:hAnsi="Times New Roman" w:cs="Times New Roman"/>
-          <w:color w:val="000000"/>
-          <w:kern w:val="0"/>
-          <w:sz w:val="24"/>
-          <w:szCs w:val="24"/>
-          <w14:ligatures w14:val="none"/>
-        </w:rPr>
-        <w:t>SuperGLUE</w:t>
-      </w:r>
-      <w:proofErr w:type="spellEnd"/>
-      <w:r>
-        <w:rPr>
-          <w:rFonts w:ascii="Times New Roman" w:eastAsia="Times New Roman" w:hAnsi="Times New Roman" w:cs="Times New Roman"/>
-          <w:color w:val="000000"/>
-          <w:kern w:val="0"/>
-          <w:sz w:val="24"/>
-          <w:szCs w:val="24"/>
-          <w14:ligatures w14:val="none"/>
-        </w:rPr>
-        <w:t xml:space="preserve">, MNLI, and </w:t>
-      </w:r>
-      <w:proofErr w:type="spellStart"/>
-      <w:r>
-        <w:rPr>
-          <w:rFonts w:ascii="Times New Roman" w:eastAsia="Times New Roman" w:hAnsi="Times New Roman" w:cs="Times New Roman"/>
-          <w:color w:val="000000"/>
-          <w:kern w:val="0"/>
-          <w:sz w:val="24"/>
-          <w:szCs w:val="24"/>
-          <w14:ligatures w14:val="none"/>
-        </w:rPr>
-        <w:t>OtherFT</w:t>
-      </w:r>
-      <w:proofErr w:type="spellEnd"/>
-      <w:r>
-        <w:rPr>
-          <w:rFonts w:ascii="Times New Roman" w:eastAsia="Times New Roman" w:hAnsi="Times New Roman" w:cs="Times New Roman"/>
-          <w:color w:val="000000"/>
-          <w:kern w:val="0"/>
-          <w:sz w:val="24"/>
-          <w:szCs w:val="24"/>
-          <w14:ligatures w14:val="none"/>
-        </w:rPr>
-        <w:t xml:space="preserve">. All of these variables, apart from </w:t>
-      </w:r>
-      <w:proofErr w:type="spellStart"/>
-      <w:r>
-        <w:rPr>
-          <w:rFonts w:ascii="Times New Roman" w:eastAsia="Times New Roman" w:hAnsi="Times New Roman" w:cs="Times New Roman"/>
-          <w:color w:val="000000"/>
-          <w:kern w:val="0"/>
-          <w:sz w:val="24"/>
-          <w:szCs w:val="24"/>
-          <w14:ligatures w14:val="none"/>
-        </w:rPr>
-        <w:t>OtherFT</w:t>
-      </w:r>
-      <w:proofErr w:type="spellEnd"/>
-      <w:r>
-        <w:rPr>
-          <w:rFonts w:ascii="Times New Roman" w:eastAsia="Times New Roman" w:hAnsi="Times New Roman" w:cs="Times New Roman"/>
-          <w:color w:val="000000"/>
-          <w:kern w:val="0"/>
-          <w:sz w:val="24"/>
-          <w:szCs w:val="24"/>
-          <w14:ligatures w14:val="none"/>
-        </w:rPr>
-        <w:t xml:space="preserve">, represent a specific well-known and trusted dataset used in finetuning language models. The </w:t>
-      </w:r>
-      <w:proofErr w:type="spellStart"/>
-      <w:r>
-        <w:rPr>
-          <w:rFonts w:ascii="Times New Roman" w:eastAsia="Times New Roman" w:hAnsi="Times New Roman" w:cs="Times New Roman"/>
-          <w:color w:val="000000"/>
-          <w:kern w:val="0"/>
-          <w:sz w:val="24"/>
-          <w:szCs w:val="24"/>
-          <w14:ligatures w14:val="none"/>
-        </w:rPr>
-        <w:t>OtherFT</w:t>
-      </w:r>
-      <w:proofErr w:type="spellEnd"/>
-      <w:r>
-        <w:rPr>
-          <w:rFonts w:ascii="Times New Roman" w:eastAsia="Times New Roman" w:hAnsi="Times New Roman" w:cs="Times New Roman"/>
-          <w:color w:val="000000"/>
-          <w:kern w:val="0"/>
-          <w:sz w:val="24"/>
-          <w:szCs w:val="24"/>
-          <w14:ligatures w14:val="none"/>
-        </w:rPr>
-        <w:t xml:space="preserve"> variable represents if the model was finetuned on any other dataset not listed previously. </w:t>
-      </w:r>
-    </w:p>
-    <w:p>
-      <w:pPr>
-        <w:spacing w:after="0"/>
-        <w:rPr>
-          <w:rFonts w:ascii="Times New Roman" w:eastAsia="Times New Roman" w:hAnsi="Times New Roman" w:cs="Times New Roman"/>
-          <w:color w:val="000000"/>
-          <w:kern w:val="0"/>
-          <w:sz w:val="24"/>
-          <w:szCs w:val="24"/>
-          <w14:ligatures w14:val="none"/>
-        </w:rPr>
-      </w:pPr>
-    </w:p>
-    <w:p>
-      <w:pPr>
-        <w:spacing w:after="0"/>
-        <w:rPr>
-          <w:rFonts w:ascii="Times New Roman" w:eastAsia="Times New Roman" w:hAnsi="Times New Roman" w:cs="Times New Roman"/>
-          <w:color w:val="000000"/>
-          <w:kern w:val="0"/>
-          <w:sz w:val="24"/>
-          <w:szCs w:val="24"/>
-          <w14:ligatures w14:val="none"/>
-        </w:rPr>
-      </w:pPr>
-      <w:r>
-        <w:rPr>
-          <w:rFonts w:ascii="Times New Roman" w:eastAsia="Times New Roman" w:hAnsi="Times New Roman" w:cs="Times New Roman"/>
-          <w:color w:val="000000"/>
-          <w:kern w:val="0"/>
-          <w:sz w:val="24"/>
-          <w:szCs w:val="24"/>
-          <w14:ligatures w14:val="none"/>
-        </w:rPr>
-        <w:t xml:space="preserve">Finally, the last section of variables focuses on the structure of each model. The first two columns indicate if the model is either an encoder or a decoder model, or both. For a model to be an encoder, it must take in an input, in this case, strings of text, and maps the data into a </w:t>
-      </w:r>
-      <w:r>
-        <w:rPr>
-          <w:rFonts w:ascii="Times New Roman" w:eastAsia="Times New Roman" w:hAnsi="Times New Roman" w:cs="Times New Roman"/>
-          <w:color w:val="000000"/>
-          <w:kern w:val="0"/>
-          <w:sz w:val="24"/>
-          <w:szCs w:val="24"/>
-          <w14:ligatures w14:val="none"/>
-        </w:rPr>
-        <w:t xml:space="preserve">more compact representation that focuses on the specific patterns and features of this input data. On the other hand, a decoder model takes this compact representation of the data and turns it back into the original form of the data. </w:t>
-      </w:r>
-      <w:r>
-        <w:rPr>
-          <w:rFonts w:ascii="Times New Roman" w:eastAsia="Times New Roman" w:hAnsi="Times New Roman" w:cs="Times New Roman"/>
-          <w:color w:val="000000"/>
-          <w:kern w:val="0"/>
-          <w:sz w:val="24"/>
-          <w:szCs w:val="24"/>
-          <w14:ligatures w14:val="none"/>
-        </w:rPr>
-        <w:t xml:space="preserve">In the case of these 12 models, only 1 is capable of being considered both an encoder and a decoder model, that being the </w:t>
-      </w:r>
-      <w:proofErr w:type="spellStart"/>
-      <w:r>
-        <w:rPr>
-          <w:rFonts w:ascii="Times New Roman" w:eastAsia="Times New Roman" w:hAnsi="Times New Roman" w:cs="Times New Roman"/>
-          <w:color w:val="000000"/>
-          <w:kern w:val="0"/>
-          <w:sz w:val="24"/>
-          <w:szCs w:val="24"/>
-          <w14:ligatures w14:val="none"/>
-        </w:rPr>
-        <w:t>mDeBERTA</w:t>
-      </w:r>
-      <w:proofErr w:type="spellEnd"/>
-      <w:r>
-        <w:rPr>
-          <w:rFonts w:ascii="Times New Roman" w:eastAsia="Times New Roman" w:hAnsi="Times New Roman" w:cs="Times New Roman"/>
-          <w:color w:val="000000"/>
-          <w:kern w:val="0"/>
-          <w:sz w:val="24"/>
-          <w:szCs w:val="24"/>
-          <w14:ligatures w14:val="none"/>
-        </w:rPr>
-        <w:t xml:space="preserve"> v3 model that was finetuned on the XNLI and MNLI datasets. The rest of these models are all considered to be encoder models. The final two variables, named </w:t>
-      </w:r>
-      <w:proofErr w:type="spellStart"/>
-      <w:r>
-        <w:rPr>
-          <w:rFonts w:ascii="Times New Roman" w:eastAsia="Times New Roman" w:hAnsi="Times New Roman" w:cs="Times New Roman"/>
-          <w:color w:val="000000"/>
-          <w:kern w:val="0"/>
-          <w:sz w:val="24"/>
-          <w:szCs w:val="24"/>
-          <w14:ligatures w14:val="none"/>
-        </w:rPr>
-        <w:t>Attention_Heads</w:t>
-      </w:r>
-      <w:proofErr w:type="spellEnd"/>
-      <w:r>
-        <w:rPr>
-          <w:rFonts w:ascii="Times New Roman" w:eastAsia="Times New Roman" w:hAnsi="Times New Roman" w:cs="Times New Roman"/>
-          <w:color w:val="000000"/>
-          <w:kern w:val="0"/>
-          <w:sz w:val="24"/>
-          <w:szCs w:val="24"/>
-          <w14:ligatures w14:val="none"/>
-        </w:rPr>
-        <w:t xml:space="preserve"> and Layers, describe how many attention heads each neural network has, as well as the number of layers each network has. The number of attention heads reflects ow many different mechanisms that capture different aspects of the input data in the model, and discern the patterns present in the data. </w:t>
-      </w:r>
-      <w:r>
-        <w:rPr>
-          <w:rFonts w:ascii="Times New Roman" w:eastAsia="Times New Roman" w:hAnsi="Times New Roman" w:cs="Times New Roman"/>
-          <w:color w:val="000000"/>
-          <w:kern w:val="0"/>
-          <w:sz w:val="24"/>
-          <w:szCs w:val="24"/>
-          <w14:ligatures w14:val="none"/>
-        </w:rPr>
-        <w:t xml:space="preserve">As for the layers in a model, each layer focuses on a specific operation performed on the data, and produces an output that is passed down to the next layer. </w:t>
-      </w:r>
-    </w:p>
-    <w:p>
-      <w:pPr>
-        <w:spacing w:after="0"/>
-        <w:rPr>
-          <w:rFonts w:ascii="Times New Roman" w:eastAsia="Times New Roman" w:hAnsi="Times New Roman" w:cs="Times New Roman"/>
-          <w:color w:val="000000"/>
-          <w:kern w:val="0"/>
-          <w:sz w:val="24"/>
-          <w:szCs w:val="24"/>
-          <w14:ligatures w14:val="none"/>
-        </w:rPr>
       </w:pPr>
     </w:p>
     <w:p>
@@ -2145,25 +1419,7 @@
           <w:sz w:val="24"/>
           <w:szCs w:val="24"/>
         </w:rPr>
-        <w:t xml:space="preserve">Kendrick, Javon, Tyrell, Jamar, Camron, Tyree, Jamari, and Reggie) and the 10 most popular female names (Jada, Latoya, Jayla, Tamika, </w:t>
-      </w:r>
-      <w:proofErr w:type="spellStart"/>
-      <w:r>
-        <w:rPr>
-          <w:rFonts w:ascii="Times New Roman" w:hAnsi="Times New Roman" w:cs="Times New Roman"/>
-          <w:sz w:val="24"/>
-          <w:szCs w:val="24"/>
-        </w:rPr>
-        <w:t>Latoyna</w:t>
-      </w:r>
-      <w:proofErr w:type="spellEnd"/>
-      <w:r>
-        <w:rPr>
-          <w:rFonts w:ascii="Times New Roman" w:hAnsi="Times New Roman" w:cs="Times New Roman"/>
-          <w:sz w:val="24"/>
-          <w:szCs w:val="24"/>
-        </w:rPr>
-        <w:t xml:space="preserve">, Journey, Tameka, Journee, Lawanda, and Janiya). Similarly, each list will follow a similar structure as the </w:t>
+        <w:t xml:space="preserve">Kendrick, Javon, Tyrell, Jamar, Camron, Tyree, Jamari, and Reggie) and the 10 most popular female names (Jada, Latoya, Jayla, Tamika, Latoyna, Journey, Tameka, Journee, Lawanda, and Janiya). Similarly, each list will follow a similar structure as the </w:t>
       </w:r>
       <w:r>
         <w:rPr>
@@ -2196,87 +1452,15 @@
           <w:sz w:val="24"/>
           <w:szCs w:val="24"/>
         </w:rPr>
-        <w:t xml:space="preserve">Diana, Clara, Paula, and Norma. Finally, the list of the most popular Chinese American names is as follows: Lian, Shan, Lew, Long, Quan, Jun, Tou, </w:t>
-      </w:r>
-      <w:proofErr w:type="spellStart"/>
-      <w:r>
-        <w:rPr>
-          <w:rFonts w:ascii="Times New Roman" w:hAnsi="Times New Roman" w:cs="Times New Roman"/>
-          <w:sz w:val="24"/>
-          <w:szCs w:val="24"/>
-        </w:rPr>
-        <w:t>Jin</w:t>
-      </w:r>
-      <w:proofErr w:type="spellEnd"/>
-      <w:r>
-        <w:rPr>
-          <w:rFonts w:ascii="Times New Roman" w:hAnsi="Times New Roman" w:cs="Times New Roman"/>
-          <w:sz w:val="24"/>
-          <w:szCs w:val="24"/>
-        </w:rPr>
-        <w:t xml:space="preserve">, Cai, and Chan for the males, and Lue, China, Lu, </w:t>
-      </w:r>
-      <w:proofErr w:type="spellStart"/>
-      <w:r>
-        <w:rPr>
-          <w:rFonts w:ascii="Times New Roman" w:hAnsi="Times New Roman" w:cs="Times New Roman"/>
-          <w:sz w:val="24"/>
-          <w:szCs w:val="24"/>
-        </w:rPr>
-        <w:t>Maylee</w:t>
-      </w:r>
-      <w:proofErr w:type="spellEnd"/>
-      <w:r>
-        <w:rPr>
-          <w:rFonts w:ascii="Times New Roman" w:hAnsi="Times New Roman" w:cs="Times New Roman"/>
-          <w:sz w:val="24"/>
-          <w:szCs w:val="24"/>
-        </w:rPr>
-        <w:t xml:space="preserve">, Tennie, Maylin, Chynna, Jia, Mei, and </w:t>
-      </w:r>
-      <w:proofErr w:type="spellStart"/>
-      <w:r>
-        <w:rPr>
-          <w:rFonts w:ascii="Times New Roman" w:hAnsi="Times New Roman" w:cs="Times New Roman"/>
-          <w:sz w:val="24"/>
-          <w:szCs w:val="24"/>
-        </w:rPr>
-        <w:t>Tylee</w:t>
-      </w:r>
-      <w:proofErr w:type="spellEnd"/>
-      <w:r>
-        <w:rPr>
-          <w:rFonts w:ascii="Times New Roman" w:hAnsi="Times New Roman" w:cs="Times New Roman"/>
-          <w:sz w:val="24"/>
-          <w:szCs w:val="24"/>
-        </w:rPr>
-        <w:t xml:space="preserve"> for the females. </w:t>
-      </w:r>
-      <w:r>
-        <w:rPr>
-          <w:rFonts w:ascii="Times New Roman" w:hAnsi="Times New Roman" w:cs="Times New Roman"/>
-          <w:sz w:val="24"/>
-          <w:szCs w:val="24"/>
-        </w:rPr>
-        <w:t xml:space="preserve">For each of these lists, the names are in order of their popularity, with the first name being the most popular and the last </w:t>
-      </w:r>
-      <w:proofErr w:type="spellStart"/>
-      <w:r>
-        <w:rPr>
-          <w:rFonts w:ascii="Times New Roman" w:hAnsi="Times New Roman" w:cs="Times New Roman"/>
-          <w:sz w:val="24"/>
-          <w:szCs w:val="24"/>
-        </w:rPr>
-        <w:t>beign</w:t>
-      </w:r>
-      <w:proofErr w:type="spellEnd"/>
-      <w:r>
-        <w:rPr>
-          <w:rFonts w:ascii="Times New Roman" w:hAnsi="Times New Roman" w:cs="Times New Roman"/>
-          <w:sz w:val="24"/>
-          <w:szCs w:val="24"/>
-        </w:rPr>
-        <w:t xml:space="preserve"> the 10</w:t>
+        <w:t xml:space="preserve">Diana, Clara, Paula, and Norma. Finally, the list of the most popular Chinese American names is as follows: Lian, Shan, Lew, Long, Quan, Jun, Tou, Jin, Cai, and Chan for the males, and Lue, China, Lu, Maylee, Tennie, Maylin, Chynna, Jia, Mei, and Tylee for the females. </w:t>
+      </w:r>
+      <w:r>
+        <w:rPr>
+          <w:rFonts w:ascii="Times New Roman" w:hAnsi="Times New Roman" w:cs="Times New Roman"/>
+          <w:sz w:val="24"/>
+          <w:szCs w:val="24"/>
+        </w:rPr>
+        <w:t>For each of these lists, the names are in order of their popularity, with the first name being the most popular and the last beign the 10</w:t>
       </w:r>
       <w:r>
         <w:rPr>
@@ -2353,39 +1537,7 @@
           <w:sz w:val="24"/>
           <w:szCs w:val="24"/>
         </w:rPr>
-        <w:t xml:space="preserve">Joseph, Richard, Charles, Thomas, Christopher, Daniel, Matthew, George, Anthony, Donald, Paul, Mark, Andrew, and Edward. As for the list of female names I will use, they are: Mary, Elizabeth, Patricia, Jennifer, Linda, Barbara, Margaret, Susan, Dorothy, Sarah, Jessica, Helen, Nancy, Betty, Karen, Lisa, Anna, Sandra, Emily, and Ashley. </w:t>
-      </w:r>
-      <w:r>
-        <w:rPr>
-          <w:rFonts w:ascii="Times New Roman" w:hAnsi="Times New Roman" w:cs="Times New Roman"/>
-          <w:sz w:val="24"/>
-          <w:szCs w:val="24"/>
-        </w:rPr>
-        <w:t xml:space="preserve">The first of these two tests for cosine similarity will follow almost the exact same format as the test for racial bias, in that </w:t>
-      </w:r>
-      <w:r>
-        <w:rPr>
-          <w:rFonts w:ascii="Times New Roman" w:hAnsi="Times New Roman" w:cs="Times New Roman"/>
-          <w:sz w:val="24"/>
-          <w:szCs w:val="24"/>
-        </w:rPr>
-        <w:t>this</w:t>
-      </w:r>
-      <w:r>
-        <w:rPr>
-          <w:rFonts w:ascii="Times New Roman" w:hAnsi="Times New Roman" w:cs="Times New Roman"/>
-          <w:sz w:val="24"/>
-          <w:szCs w:val="24"/>
-        </w:rPr>
-        <w:t xml:space="preserve"> group of commonly male and female names will be compared with the same list of “pleasant” and “unpleasant” words</w:t>
-      </w:r>
-      <w:r>
-        <w:rPr>
-          <w:rFonts w:ascii="Times New Roman" w:hAnsi="Times New Roman" w:cs="Times New Roman"/>
-          <w:sz w:val="24"/>
-          <w:szCs w:val="24"/>
-        </w:rPr>
-        <w:t xml:space="preserve"> that I’ve outlined previously.</w:t>
+        <w:t>Joseph, Richard, Charles, Thomas, Christopher, Daniel, Matthew, George, Anthony, Donald, Paul, Mark, Andrew, and Edward. As for the list of female names I will use, they are: Mary, Elizabeth, Patricia, Jennifer, Linda, Barbara, Margaret, Susan, Dorothy, Sarah, Jessica, Helen, Nancy, Betty, Karen, Lisa, Anna, Sandra, Emily, and Ashley. The first of these two tests for cosine similarity will follow almost the exact same format as the test for racial bias, in that this group of commonly male and female names will be compared with the same list of “pleasant” and “unpleasant” words that I’ve outlined previously.</w:t>
       </w:r>
     </w:p>
     <w:p>
@@ -2514,210 +1666,16 @@
           <w:sz w:val="24"/>
           <w:szCs w:val="24"/>
         </w:rPr>
-        <w:t xml:space="preserve"> to explore. I also want to look for other NLP models, such as the </w:t>
-      </w:r>
-      <w:proofErr w:type="spellStart"/>
-      <w:r>
-        <w:rPr>
-          <w:rFonts w:ascii="Times New Roman" w:hAnsi="Times New Roman" w:cs="Times New Roman"/>
-          <w:sz w:val="24"/>
-          <w:szCs w:val="24"/>
-        </w:rPr>
-        <w:t>gpt</w:t>
-      </w:r>
-      <w:proofErr w:type="spellEnd"/>
-      <w:r>
-        <w:rPr>
-          <w:rFonts w:ascii="Times New Roman" w:hAnsi="Times New Roman" w:cs="Times New Roman"/>
-          <w:sz w:val="24"/>
-          <w:szCs w:val="24"/>
-        </w:rPr>
-        <w:t xml:space="preserve"> family of models to further expand my testing and results. On another note, I also wish to gather more in-depth information on </w:t>
-      </w:r>
-      <w:r>
-        <w:rPr>
-          <w:rFonts w:ascii="Times New Roman" w:hAnsi="Times New Roman" w:cs="Times New Roman"/>
-          <w:sz w:val="24"/>
-          <w:szCs w:val="24"/>
-        </w:rPr>
-        <w:t xml:space="preserve">the architecture of the models I’ve collected/will be collecting. Having started this search by tracking the number of layers and attention heads these models have, as well as if each model is an encoder, decoder, or both, I think further exploring the design of these model will help to distinguish related models (like the </w:t>
-      </w:r>
-      <w:proofErr w:type="spellStart"/>
-      <w:r>
-        <w:rPr>
-          <w:rFonts w:ascii="Times New Roman" w:hAnsi="Times New Roman" w:cs="Times New Roman"/>
-          <w:sz w:val="24"/>
-          <w:szCs w:val="24"/>
-        </w:rPr>
-        <w:t>RoBERTa</w:t>
-      </w:r>
-      <w:proofErr w:type="spellEnd"/>
-      <w:r>
-        <w:rPr>
-          <w:rFonts w:ascii="Times New Roman" w:hAnsi="Times New Roman" w:cs="Times New Roman"/>
-          <w:sz w:val="24"/>
-          <w:szCs w:val="24"/>
-        </w:rPr>
-        <w:t>-base and XLM-</w:t>
-      </w:r>
-      <w:proofErr w:type="spellStart"/>
-      <w:r>
-        <w:rPr>
-          <w:rFonts w:ascii="Times New Roman" w:hAnsi="Times New Roman" w:cs="Times New Roman"/>
-          <w:sz w:val="24"/>
-          <w:szCs w:val="24"/>
-        </w:rPr>
-        <w:t>RoBERTa</w:t>
-      </w:r>
-      <w:proofErr w:type="spellEnd"/>
-      <w:r>
-        <w:rPr>
-          <w:rFonts w:ascii="Times New Roman" w:hAnsi="Times New Roman" w:cs="Times New Roman"/>
-          <w:sz w:val="24"/>
-          <w:szCs w:val="24"/>
-        </w:rPr>
-        <w:t xml:space="preserve">-base) from one another. </w:t>
-      </w:r>
-    </w:p>
-    <w:p>
-      <w:pPr>
-        <w:spacing w:after="0"/>
-        <w:rPr>
-          <w:rFonts w:ascii="Times New Roman" w:hAnsi="Times New Roman" w:cs="Times New Roman"/>
-          <w:sz w:val="24"/>
-          <w:szCs w:val="24"/>
-        </w:rPr>
-      </w:pPr>
-    </w:p>
-    <w:p>
-      <w:pPr>
-        <w:spacing w:after="0"/>
-        <w:rPr>
-          <w:rFonts w:ascii="Times New Roman" w:hAnsi="Times New Roman" w:cs="Times New Roman"/>
-          <w:sz w:val="24"/>
-          <w:szCs w:val="24"/>
-        </w:rPr>
-      </w:pPr>
-    </w:p>
-    <w:p>
-      <w:pPr>
-        <w:spacing w:after="0"/>
-        <w:rPr>
-          <w:rFonts w:ascii="Times New Roman" w:hAnsi="Times New Roman" w:cs="Times New Roman"/>
-          <w:sz w:val="24"/>
-          <w:szCs w:val="24"/>
-        </w:rPr>
-      </w:pPr>
-    </w:p>
-    <w:p>
-      <w:pPr>
-        <w:spacing w:after="0"/>
-        <w:rPr>
-          <w:rFonts w:ascii="Times New Roman" w:hAnsi="Times New Roman" w:cs="Times New Roman"/>
-          <w:sz w:val="24"/>
-          <w:szCs w:val="24"/>
-        </w:rPr>
-      </w:pPr>
-    </w:p>
-    <w:p>
-      <w:pPr>
-        <w:spacing w:after="0"/>
-        <w:rPr>
-          <w:rFonts w:ascii="Times New Roman" w:hAnsi="Times New Roman" w:cs="Times New Roman"/>
-          <w:sz w:val="24"/>
-          <w:szCs w:val="24"/>
-        </w:rPr>
-      </w:pPr>
-    </w:p>
-    <w:p>
-      <w:pPr>
-        <w:spacing w:after="0"/>
-        <w:rPr>
-          <w:rFonts w:ascii="Times New Roman" w:hAnsi="Times New Roman" w:cs="Times New Roman"/>
-          <w:sz w:val="24"/>
-          <w:szCs w:val="24"/>
-        </w:rPr>
-      </w:pPr>
-    </w:p>
-    <w:p>
-      <w:pPr>
-        <w:spacing w:after="0"/>
-        <w:rPr>
-          <w:rFonts w:ascii="Times New Roman" w:hAnsi="Times New Roman" w:cs="Times New Roman"/>
-          <w:sz w:val="24"/>
-          <w:szCs w:val="24"/>
-        </w:rPr>
-      </w:pPr>
-    </w:p>
-    <w:p>
-      <w:pPr>
-        <w:spacing w:after="0"/>
-        <w:rPr>
-          <w:rFonts w:ascii="Times New Roman" w:hAnsi="Times New Roman" w:cs="Times New Roman"/>
-          <w:sz w:val="24"/>
-          <w:szCs w:val="24"/>
-        </w:rPr>
-      </w:pPr>
-    </w:p>
-    <w:p>
-      <w:pPr>
-        <w:spacing w:after="0"/>
-        <w:rPr>
-          <w:rFonts w:ascii="Times New Roman" w:hAnsi="Times New Roman" w:cs="Times New Roman"/>
-          <w:sz w:val="24"/>
-          <w:szCs w:val="24"/>
-        </w:rPr>
-      </w:pPr>
-    </w:p>
-    <w:p>
-      <w:pPr>
-        <w:spacing w:after="0"/>
-        <w:rPr>
-          <w:rFonts w:ascii="Times New Roman" w:hAnsi="Times New Roman" w:cs="Times New Roman"/>
-          <w:sz w:val="24"/>
-          <w:szCs w:val="24"/>
-        </w:rPr>
-      </w:pPr>
-    </w:p>
-    <w:p>
-      <w:pPr>
-        <w:spacing w:after="0"/>
-        <w:rPr>
-          <w:rFonts w:ascii="Times New Roman" w:hAnsi="Times New Roman" w:cs="Times New Roman"/>
-          <w:sz w:val="24"/>
-          <w:szCs w:val="24"/>
-        </w:rPr>
-      </w:pPr>
-    </w:p>
-    <w:p>
-      <w:pPr>
-        <w:spacing w:after="0"/>
-        <w:rPr>
-          <w:rFonts w:ascii="Times New Roman" w:hAnsi="Times New Roman" w:cs="Times New Roman"/>
-          <w:sz w:val="24"/>
-          <w:szCs w:val="24"/>
-        </w:rPr>
-      </w:pPr>
-    </w:p>
-    <w:p>
-      <w:pPr>
-        <w:spacing w:after="0"/>
-        <w:rPr>
-          <w:rFonts w:ascii="Times New Roman" w:hAnsi="Times New Roman" w:cs="Times New Roman"/>
-          <w:sz w:val="24"/>
-          <w:szCs w:val="24"/>
-        </w:rPr>
-      </w:pPr>
-    </w:p>
-    <w:p>
-      <w:pPr>
-        <w:spacing w:after="0"/>
-        <w:rPr>
-          <w:rFonts w:ascii="Times New Roman" w:hAnsi="Times New Roman" w:cs="Times New Roman"/>
-          <w:sz w:val="24"/>
-          <w:szCs w:val="24"/>
-        </w:rPr>
-      </w:pPr>
+        <w:t xml:space="preserve"> to explore. I also want to look for other NLP models, such as the gpt family of models to further expand my testing and results. On another note, I also wish to gather more in-depth information on </w:t>
+      </w:r>
+      <w:r>
+        <w:rPr>
+          <w:rFonts w:ascii="Times New Roman" w:hAnsi="Times New Roman" w:cs="Times New Roman"/>
+          <w:sz w:val="24"/>
+          <w:szCs w:val="24"/>
+        </w:rPr>
+        <w:t xml:space="preserve">the architecture of the models I’ve collected/will be collecting. Having started this search by tracking the number of layers and attention heads these models have, as well as if each model is an encoder, decoder, or both, I think further exploring the design of these model will help to distinguish related models (like the RoBERTa-base and XLM-RoBERTa-base) from one another. </w:t>
+      </w:r>
     </w:p>
     <w:p>
       <w:pPr>
@@ -2817,6 +1775,7 @@
         <w:jc w:val="center"/>
       </w:pPr>
       <w:r>
+        <w:lastRenderedPageBreak/>
         <w:t>Sources</w:t>
       </w:r>
     </w:p>
@@ -2826,13 +1785,8 @@
         <w:spacing w:after="0" w:afterAutospacing="0"/>
         <w:ind w:left="567" w:hanging="567"/>
       </w:pPr>
-      <w:proofErr w:type="spellStart"/>
-      <w:r>
-        <w:t>Caliskan</w:t>
-      </w:r>
-      <w:proofErr w:type="spellEnd"/>
-      <w:r>
-        <w:t xml:space="preserve">, Aylin, et al. “Semantics Derived Automatically from Language Corpora Contain Human-like Biases.” </w:t>
+      <w:r>
+        <w:t xml:space="preserve">Caliskan, Aylin, et al. “Semantics Derived Automatically from Language Corpora Contain Human-like Biases.” </w:t>
       </w:r>
       <w:r>
         <w:rPr>
@@ -2862,15 +1816,7 @@
         <w:t>Bert-Base-Uncased · Hugging Face</w:t>
       </w:r>
       <w:r>
-        <w:t>, huggingface.co/</w:t>
-      </w:r>
-      <w:proofErr w:type="spellStart"/>
-      <w:r>
-        <w:t>bert</w:t>
-      </w:r>
-      <w:proofErr w:type="spellEnd"/>
-      <w:r>
-        <w:t xml:space="preserve">-base-uncased. Accessed 17 May 2023. </w:t>
+        <w:t xml:space="preserve">, huggingface.co/bert-base-uncased. Accessed 17 May 2023. </w:t>
       </w:r>
     </w:p>
     <w:p>
@@ -3221,14 +2167,7 @@
     </w:r>
     <w:r>
       <w:tab/>
-    </w:r>
-    <w:proofErr w:type="spellStart"/>
-    <w:r>
-      <w:t>SoDA</w:t>
-    </w:r>
-    <w:proofErr w:type="spellEnd"/>
-    <w:r>
-      <w:t xml:space="preserve"> 496</w:t>
+      <w:t>SoDA 496</w:t>
     </w:r>
     <w:r>
       <w:tab/>

</xml_diff>